<commit_message>
Update DB Diagram 2
</commit_message>
<xml_diff>
--- a/04_Implement/01_DB/Mô tả dữ liệu.docx
+++ b/04_Implement/01_DB/Mô tả dữ liệu.docx
@@ -124,568 +124,20 @@
     </w:p>
     <w:p>
       <w:pPr>
-        <w:pStyle w:val="NoSpacing"/>
-      </w:pPr>
-      <w:r>
-        <w:t xml:space="preserve">- </w:t>
-      </w:r>
-      <w:proofErr w:type="gramStart"/>
-      <w:r>
-        <w:t>THONGTINTAIKHOAN(</w:t>
-      </w:r>
-      <w:proofErr w:type="gramEnd"/>
-      <w:r>
-        <w:rPr>
-          <w:u w:val="single"/>
-        </w:rPr>
-        <w:t>MATK</w:t>
-      </w:r>
-      <w:r>
-        <w:t xml:space="preserve">, </w:t>
-      </w:r>
-      <w:r>
-        <w:rPr>
-          <w:u w:val="single"/>
-        </w:rPr>
-        <w:t>TAIKHOAN</w:t>
-      </w:r>
-      <w:r>
-        <w:t>, MATKHAU, EMAIL,SDT)</w:t>
-      </w:r>
-      <w:r>
-        <w:br/>
-      </w:r>
-      <w:proofErr w:type="spellStart"/>
-      <w:r>
-        <w:t>Mỗi</w:t>
-      </w:r>
-      <w:proofErr w:type="spellEnd"/>
-      <w:r>
-        <w:t xml:space="preserve"> </w:t>
-      </w:r>
-      <w:proofErr w:type="spellStart"/>
-      <w:r>
-        <w:t>tài</w:t>
-      </w:r>
-      <w:proofErr w:type="spellEnd"/>
-      <w:r>
-        <w:t xml:space="preserve"> </w:t>
-      </w:r>
-      <w:proofErr w:type="spellStart"/>
-      <w:r>
-        <w:t>khoản</w:t>
-      </w:r>
-      <w:proofErr w:type="spellEnd"/>
-      <w:r>
-        <w:t xml:space="preserve"> </w:t>
-      </w:r>
-      <w:proofErr w:type="spellStart"/>
-      <w:r>
-        <w:t>có</w:t>
-      </w:r>
-      <w:proofErr w:type="spellEnd"/>
-      <w:r>
-        <w:t xml:space="preserve"> </w:t>
-      </w:r>
-      <w:proofErr w:type="spellStart"/>
-      <w:r>
-        <w:t>một</w:t>
-      </w:r>
-      <w:proofErr w:type="spellEnd"/>
-      <w:r>
-        <w:t xml:space="preserve"> </w:t>
-      </w:r>
-      <w:proofErr w:type="spellStart"/>
-      <w:r>
-        <w:t>mã</w:t>
-      </w:r>
-      <w:proofErr w:type="spellEnd"/>
-      <w:r>
-        <w:t xml:space="preserve"> </w:t>
-      </w:r>
-      <w:proofErr w:type="spellStart"/>
-      <w:r>
-        <w:t>tài</w:t>
-      </w:r>
-      <w:proofErr w:type="spellEnd"/>
-      <w:r>
-        <w:t xml:space="preserve"> </w:t>
-      </w:r>
-      <w:proofErr w:type="spellStart"/>
-      <w:r>
-        <w:t>khoản</w:t>
-      </w:r>
-      <w:proofErr w:type="spellEnd"/>
-      <w:r>
-        <w:t xml:space="preserve"> </w:t>
-      </w:r>
-      <w:proofErr w:type="spellStart"/>
-      <w:r>
-        <w:t>và</w:t>
-      </w:r>
-      <w:proofErr w:type="spellEnd"/>
-      <w:r>
-        <w:t xml:space="preserve"> </w:t>
-      </w:r>
-      <w:proofErr w:type="spellStart"/>
-      <w:r>
-        <w:t>tên</w:t>
-      </w:r>
-      <w:proofErr w:type="spellEnd"/>
-      <w:r>
-        <w:t xml:space="preserve"> </w:t>
-      </w:r>
-      <w:proofErr w:type="spellStart"/>
-      <w:r>
-        <w:t>tài</w:t>
-      </w:r>
-      <w:proofErr w:type="spellEnd"/>
-      <w:r>
-        <w:t xml:space="preserve"> </w:t>
-      </w:r>
-      <w:proofErr w:type="spellStart"/>
-      <w:r>
-        <w:t>khoản</w:t>
-      </w:r>
-      <w:proofErr w:type="spellEnd"/>
-      <w:r>
-        <w:t xml:space="preserve"> </w:t>
-      </w:r>
-      <w:proofErr w:type="spellStart"/>
-      <w:r>
-        <w:t>để</w:t>
-      </w:r>
-      <w:proofErr w:type="spellEnd"/>
-      <w:r>
-        <w:t xml:space="preserve"> </w:t>
-      </w:r>
-      <w:proofErr w:type="spellStart"/>
-      <w:r>
-        <w:t>phân</w:t>
-      </w:r>
-      <w:proofErr w:type="spellEnd"/>
-      <w:r>
-        <w:t xml:space="preserve"> </w:t>
-      </w:r>
-      <w:proofErr w:type="spellStart"/>
-      <w:r>
-        <w:t>biệt</w:t>
-      </w:r>
-      <w:proofErr w:type="spellEnd"/>
-      <w:r>
-        <w:t xml:space="preserve"> </w:t>
-      </w:r>
-      <w:proofErr w:type="spellStart"/>
-      <w:r>
-        <w:t>với</w:t>
-      </w:r>
-      <w:proofErr w:type="spellEnd"/>
-      <w:r>
-        <w:t xml:space="preserve"> </w:t>
-      </w:r>
-      <w:proofErr w:type="spellStart"/>
-      <w:r>
-        <w:t>người</w:t>
-      </w:r>
-      <w:proofErr w:type="spellEnd"/>
-      <w:r>
-        <w:t xml:space="preserve"> </w:t>
-      </w:r>
-      <w:proofErr w:type="spellStart"/>
-      <w:r>
-        <w:t>khác</w:t>
-      </w:r>
-      <w:proofErr w:type="spellEnd"/>
-      <w:r>
-        <w:t xml:space="preserve">, </w:t>
-      </w:r>
-      <w:proofErr w:type="spellStart"/>
-      <w:r>
-        <w:t>có</w:t>
-      </w:r>
-      <w:proofErr w:type="spellEnd"/>
-      <w:r>
-        <w:t xml:space="preserve"> </w:t>
-      </w:r>
-      <w:proofErr w:type="spellStart"/>
-      <w:r>
-        <w:t>mật</w:t>
-      </w:r>
-      <w:proofErr w:type="spellEnd"/>
-      <w:r>
-        <w:t xml:space="preserve"> </w:t>
-      </w:r>
-      <w:proofErr w:type="spellStart"/>
-      <w:r>
-        <w:t>khẩu</w:t>
-      </w:r>
-      <w:proofErr w:type="spellEnd"/>
-      <w:r>
-        <w:t xml:space="preserve"> </w:t>
-      </w:r>
-      <w:proofErr w:type="spellStart"/>
-      <w:r>
-        <w:t>để</w:t>
-      </w:r>
-      <w:proofErr w:type="spellEnd"/>
-      <w:r>
-        <w:t xml:space="preserve"> </w:t>
-      </w:r>
-      <w:proofErr w:type="spellStart"/>
-      <w:r>
-        <w:t>đăng</w:t>
-      </w:r>
-      <w:proofErr w:type="spellEnd"/>
-      <w:r>
-        <w:t xml:space="preserve"> </w:t>
-      </w:r>
-      <w:proofErr w:type="spellStart"/>
-      <w:r>
-        <w:t>nhập</w:t>
-      </w:r>
-      <w:proofErr w:type="spellEnd"/>
-      <w:r>
-        <w:t xml:space="preserve">, </w:t>
-      </w:r>
-      <w:proofErr w:type="spellStart"/>
-      <w:r>
-        <w:t>có</w:t>
-      </w:r>
-      <w:proofErr w:type="spellEnd"/>
-      <w:r>
-        <w:t xml:space="preserve"> email </w:t>
-      </w:r>
-      <w:proofErr w:type="spellStart"/>
-      <w:r>
-        <w:t>và</w:t>
-      </w:r>
-      <w:proofErr w:type="spellEnd"/>
-      <w:r>
-        <w:t xml:space="preserve"> </w:t>
-      </w:r>
-      <w:proofErr w:type="spellStart"/>
-      <w:r>
-        <w:t>số</w:t>
-      </w:r>
-      <w:proofErr w:type="spellEnd"/>
-      <w:r>
-        <w:t xml:space="preserve"> </w:t>
-      </w:r>
-      <w:proofErr w:type="spellStart"/>
-      <w:r>
-        <w:t>điện</w:t>
-      </w:r>
-      <w:proofErr w:type="spellEnd"/>
-      <w:r>
-        <w:t xml:space="preserve"> </w:t>
-      </w:r>
-      <w:proofErr w:type="spellStart"/>
-      <w:r>
-        <w:t>thoại</w:t>
-      </w:r>
-      <w:proofErr w:type="spellEnd"/>
-      <w:r>
-        <w:t xml:space="preserve"> </w:t>
-      </w:r>
-      <w:proofErr w:type="spellStart"/>
-      <w:r>
-        <w:t>để</w:t>
-      </w:r>
-      <w:proofErr w:type="spellEnd"/>
-      <w:r>
-        <w:t xml:space="preserve"> </w:t>
-      </w:r>
-      <w:proofErr w:type="spellStart"/>
-      <w:r>
-        <w:t>liên</w:t>
-      </w:r>
-      <w:proofErr w:type="spellEnd"/>
-      <w:r>
-        <w:t xml:space="preserve"> </w:t>
-      </w:r>
-      <w:proofErr w:type="spellStart"/>
-      <w:r>
-        <w:t>lạc</w:t>
-      </w:r>
-      <w:proofErr w:type="spellEnd"/>
-      <w:r>
-        <w:t>.</w:t>
-      </w:r>
-    </w:p>
-    <w:p>
-      <w:pPr>
         <w:rPr>
           <w:sz w:val="24"/>
           <w:szCs w:val="24"/>
         </w:rPr>
       </w:pPr>
-      <w:r>
-        <w:rPr>
-          <w:sz w:val="24"/>
-          <w:szCs w:val="24"/>
-        </w:rPr>
-        <w:t xml:space="preserve">- </w:t>
-      </w:r>
-      <w:proofErr w:type="gramStart"/>
-      <w:r>
-        <w:rPr>
-          <w:sz w:val="24"/>
-          <w:szCs w:val="24"/>
-        </w:rPr>
-        <w:t>THONGTINVI(</w:t>
-      </w:r>
-      <w:proofErr w:type="gramEnd"/>
-      <w:r>
-        <w:rPr>
-          <w:sz w:val="24"/>
-          <w:szCs w:val="24"/>
-          <w:u w:val="single"/>
-        </w:rPr>
-        <w:t>MATK</w:t>
-      </w:r>
-      <w:r>
-        <w:rPr>
-          <w:sz w:val="24"/>
-          <w:szCs w:val="24"/>
-        </w:rPr>
-        <w:t xml:space="preserve">, </w:t>
-      </w:r>
-      <w:r>
-        <w:rPr>
-          <w:sz w:val="24"/>
-          <w:szCs w:val="24"/>
-          <w:u w:val="single"/>
-        </w:rPr>
-        <w:t>TAIKHOAN</w:t>
-      </w:r>
-      <w:r>
-        <w:rPr>
-          <w:sz w:val="24"/>
-          <w:szCs w:val="24"/>
-        </w:rPr>
-        <w:t>, TENVI, SODUVI, NGAYTAO, SOTIENNAPGANNHAT, NGAYNAPGANNHAT, GHICHU)</w:t>
-      </w:r>
-    </w:p>
-    <w:p>
-      <w:pPr>
-        <w:rPr>
-          <w:sz w:val="24"/>
-          <w:szCs w:val="24"/>
-        </w:rPr>
-      </w:pPr>
-      <w:r>
-        <w:rPr>
-          <w:sz w:val="24"/>
-          <w:szCs w:val="24"/>
-        </w:rPr>
-        <w:t xml:space="preserve">- </w:t>
-      </w:r>
-      <w:proofErr w:type="gramStart"/>
-      <w:r>
-        <w:rPr>
-          <w:sz w:val="24"/>
-          <w:szCs w:val="24"/>
-        </w:rPr>
-        <w:t>THUCHI(</w:t>
-      </w:r>
-      <w:proofErr w:type="gramEnd"/>
-      <w:r>
-        <w:rPr>
-          <w:sz w:val="24"/>
-          <w:szCs w:val="24"/>
-          <w:u w:val="single"/>
-        </w:rPr>
-        <w:t>MATC</w:t>
-      </w:r>
-      <w:r>
-        <w:rPr>
-          <w:sz w:val="24"/>
-          <w:szCs w:val="24"/>
-        </w:rPr>
-        <w:t>, TENKHOANTC, LOAI, TENTC, NGAYTC, MATK, TAIKHOAN)</w:t>
-      </w:r>
-    </w:p>
-    <w:p>
-      <w:pPr>
-        <w:rPr>
-          <w:sz w:val="24"/>
-          <w:szCs w:val="24"/>
-        </w:rPr>
-      </w:pPr>
-      <w:r>
-        <w:rPr>
-          <w:sz w:val="24"/>
-          <w:szCs w:val="24"/>
-        </w:rPr>
-        <w:t xml:space="preserve">- </w:t>
-      </w:r>
-      <w:proofErr w:type="gramStart"/>
-      <w:r>
-        <w:rPr>
-          <w:sz w:val="24"/>
-          <w:szCs w:val="24"/>
-        </w:rPr>
-        <w:t>GIAODICH(</w:t>
-      </w:r>
-      <w:proofErr w:type="gramEnd"/>
-      <w:r>
-        <w:rPr>
-          <w:sz w:val="24"/>
-          <w:szCs w:val="24"/>
-          <w:u w:val="single"/>
-        </w:rPr>
-        <w:t>MAGD</w:t>
-      </w:r>
-      <w:r>
-        <w:rPr>
-          <w:sz w:val="24"/>
-          <w:szCs w:val="24"/>
-        </w:rPr>
-        <w:t>, TIENGD, LOAI, NGAYGD, GHICHU)</w:t>
-      </w:r>
-    </w:p>
-    <w:p>
-      <w:pPr>
-        <w:rPr>
-          <w:sz w:val="24"/>
-          <w:szCs w:val="24"/>
-        </w:rPr>
-      </w:pPr>
-      <w:r>
-        <w:rPr>
-          <w:sz w:val="24"/>
-          <w:szCs w:val="24"/>
-        </w:rPr>
-        <w:t xml:space="preserve">- </w:t>
-      </w:r>
-      <w:proofErr w:type="gramStart"/>
-      <w:r>
-        <w:rPr>
-          <w:sz w:val="24"/>
-          <w:szCs w:val="24"/>
-        </w:rPr>
-        <w:t>DUDINH(</w:t>
-      </w:r>
-      <w:proofErr w:type="gramEnd"/>
-      <w:r>
-        <w:rPr>
-          <w:sz w:val="24"/>
-          <w:szCs w:val="24"/>
-          <w:u w:val="single"/>
-        </w:rPr>
-        <w:t>MADD</w:t>
-      </w:r>
-      <w:r>
-        <w:rPr>
-          <w:sz w:val="24"/>
-          <w:szCs w:val="24"/>
-        </w:rPr>
-        <w:t>, KINHPHI, NGAY, GHICHU)</w:t>
-      </w:r>
-    </w:p>
-    <w:p>
-      <w:pPr>
-        <w:rPr>
-          <w:sz w:val="24"/>
-          <w:szCs w:val="24"/>
-        </w:rPr>
-      </w:pPr>
-      <w:r>
-        <w:rPr>
-          <w:sz w:val="24"/>
-          <w:szCs w:val="24"/>
-        </w:rPr>
-        <w:t xml:space="preserve">- </w:t>
-      </w:r>
-      <w:proofErr w:type="gramStart"/>
-      <w:r>
-        <w:rPr>
-          <w:sz w:val="24"/>
-          <w:szCs w:val="24"/>
-        </w:rPr>
-        <w:t>VAYMUON(</w:t>
-      </w:r>
-      <w:proofErr w:type="gramEnd"/>
-      <w:r>
-        <w:rPr>
-          <w:sz w:val="24"/>
-          <w:szCs w:val="24"/>
-          <w:u w:val="single"/>
-        </w:rPr>
-        <w:t>MAGD</w:t>
-      </w:r>
-      <w:r>
-        <w:rPr>
-          <w:sz w:val="24"/>
-          <w:szCs w:val="24"/>
-        </w:rPr>
-        <w:t>, LOAI, TENDOITUONG, TIENVM, NGAYVM)</w:t>
-      </w:r>
-    </w:p>
-    <w:p>
-      <w:pPr>
-        <w:rPr>
-          <w:sz w:val="24"/>
-          <w:szCs w:val="24"/>
-        </w:rPr>
-      </w:pPr>
-      <w:proofErr w:type="gramStart"/>
-      <w:r>
-        <w:rPr>
-          <w:sz w:val="24"/>
-          <w:szCs w:val="24"/>
-        </w:rPr>
-        <w:t>PHANHOI(</w:t>
-      </w:r>
-      <w:proofErr w:type="gramEnd"/>
-      <w:r>
-        <w:rPr>
-          <w:sz w:val="24"/>
-          <w:szCs w:val="24"/>
-          <w:u w:val="single"/>
-        </w:rPr>
-        <w:t>MATK</w:t>
-      </w:r>
-      <w:r>
-        <w:rPr>
-          <w:sz w:val="24"/>
-          <w:szCs w:val="24"/>
-        </w:rPr>
-        <w:t xml:space="preserve">, </w:t>
-      </w:r>
-      <w:r>
-        <w:rPr>
-          <w:sz w:val="24"/>
-          <w:szCs w:val="24"/>
-          <w:u w:val="single"/>
-        </w:rPr>
-        <w:t>TAIKHOAN</w:t>
-      </w:r>
-      <w:r>
-        <w:rPr>
-          <w:sz w:val="24"/>
-          <w:szCs w:val="24"/>
-        </w:rPr>
-        <w:t>, DANHGIA, BINHLUAN, NGAYDG)</w:t>
-      </w:r>
-    </w:p>
-    <w:p>
-      <w:pPr>
-        <w:jc w:val="center"/>
-        <w:rPr>
-          <w:sz w:val="24"/>
-          <w:szCs w:val="24"/>
-        </w:rPr>
-      </w:pPr>
+      <w:bookmarkStart w:id="0" w:name="_GoBack"/>
+      <w:bookmarkEnd w:id="0"/>
       <w:r>
         <w:rPr>
           <w:noProof/>
-          <w:sz w:val="24"/>
-          <w:szCs w:val="24"/>
         </w:rPr>
         <w:drawing>
-          <wp:inline distT="0" distB="0" distL="0" distR="0" wp14:anchorId="493C994F" wp14:editId="248444C8">
-            <wp:extent cx="5943600" cy="2901315"/>
+          <wp:inline distT="0" distB="0" distL="0" distR="0" wp14:anchorId="16205007" wp14:editId="00F28F9C">
+            <wp:extent cx="5943600" cy="3037205"/>
             <wp:effectExtent l="0" t="0" r="0" b="0"/>
             <wp:docPr id="1" name="Picture 1"/>
             <wp:cNvGraphicFramePr>
@@ -695,17 +147,11 @@
               <a:graphicData uri="http://schemas.openxmlformats.org/drawingml/2006/picture">
                 <pic:pic xmlns:pic="http://schemas.openxmlformats.org/drawingml/2006/picture">
                   <pic:nvPicPr>
-                    <pic:cNvPr id="1" name="DBDiagram.PNG"/>
+                    <pic:cNvPr id="1" name=""/>
                     <pic:cNvPicPr/>
                   </pic:nvPicPr>
                   <pic:blipFill>
-                    <a:blip r:embed="rId5">
-                      <a:extLst>
-                        <a:ext uri="{28A0092B-C50C-407E-A947-70E740481C1C}">
-                          <a14:useLocalDpi xmlns:a14="http://schemas.microsoft.com/office/drawing/2010/main" val="0"/>
-                        </a:ext>
-                      </a:extLst>
-                    </a:blip>
+                    <a:blip r:embed="rId5"/>
                     <a:stretch>
                       <a:fillRect/>
                     </a:stretch>
@@ -713,7 +159,7 @@
                   <pic:spPr>
                     <a:xfrm>
                       <a:off x="0" y="0"/>
-                      <a:ext cx="5943600" cy="2901315"/>
+                      <a:ext cx="5943600" cy="3037205"/>
                     </a:xfrm>
                     <a:prstGeom prst="rect">
                       <a:avLst/>
@@ -725,8 +171,15 @@
           </wp:inline>
         </w:drawing>
       </w:r>
-      <w:bookmarkStart w:id="0" w:name="_GoBack"/>
-      <w:bookmarkEnd w:id="0"/>
+    </w:p>
+    <w:p>
+      <w:pPr>
+        <w:jc w:val="center"/>
+        <w:rPr>
+          <w:sz w:val="24"/>
+          <w:szCs w:val="24"/>
+        </w:rPr>
+      </w:pPr>
     </w:p>
     <w:p>
       <w:pPr>
@@ -2027,7 +1480,7 @@
                 <w:sz w:val="24"/>
                 <w:szCs w:val="24"/>
               </w:rPr>
-              <w:t>TENVI</w:t>
+              <w:t>THUNHAPCANHAN</w:t>
             </w:r>
           </w:p>
         </w:tc>
@@ -2048,7 +1501,7 @@
                 <w:sz w:val="24"/>
                 <w:szCs w:val="24"/>
               </w:rPr>
-              <w:t>VARCHAR</w:t>
+              <w:t>INT</w:t>
             </w:r>
           </w:p>
         </w:tc>
@@ -2064,37 +1517,44 @@
                 <w:szCs w:val="24"/>
               </w:rPr>
             </w:pPr>
-            <w:proofErr w:type="spellStart"/>
-            <w:r>
-              <w:rPr>
-                <w:sz w:val="24"/>
-                <w:szCs w:val="24"/>
-              </w:rPr>
-              <w:t>Tên</w:t>
-            </w:r>
-            <w:proofErr w:type="spellEnd"/>
-            <w:r>
-              <w:rPr>
-                <w:sz w:val="24"/>
-                <w:szCs w:val="24"/>
-              </w:rPr>
-              <w:t xml:space="preserve"> </w:t>
-            </w:r>
-            <w:proofErr w:type="spellStart"/>
-            <w:r>
-              <w:rPr>
-                <w:sz w:val="24"/>
-                <w:szCs w:val="24"/>
-              </w:rPr>
-              <w:t>ví</w:t>
-            </w:r>
-            <w:proofErr w:type="spellEnd"/>
-            <w:r>
-              <w:rPr>
-                <w:sz w:val="24"/>
-                <w:szCs w:val="24"/>
-              </w:rPr>
-              <w:t xml:space="preserve">, do </w:t>
+            <w:r>
+              <w:rPr>
+                <w:sz w:val="24"/>
+                <w:szCs w:val="24"/>
+              </w:rPr>
+              <w:t xml:space="preserve">Thu </w:t>
+            </w:r>
+            <w:proofErr w:type="spellStart"/>
+            <w:r>
+              <w:rPr>
+                <w:sz w:val="24"/>
+                <w:szCs w:val="24"/>
+              </w:rPr>
+              <w:t>nhâp</w:t>
+            </w:r>
+            <w:proofErr w:type="spellEnd"/>
+            <w:r>
+              <w:rPr>
+                <w:sz w:val="24"/>
+                <w:szCs w:val="24"/>
+              </w:rPr>
+              <w:t xml:space="preserve"> </w:t>
+            </w:r>
+            <w:proofErr w:type="spellStart"/>
+            <w:r>
+              <w:rPr>
+                <w:sz w:val="24"/>
+                <w:szCs w:val="24"/>
+              </w:rPr>
+              <w:t>của</w:t>
+            </w:r>
+            <w:proofErr w:type="spellEnd"/>
+            <w:r>
+              <w:rPr>
+                <w:sz w:val="24"/>
+                <w:szCs w:val="24"/>
+              </w:rPr>
+              <w:t xml:space="preserve"> </w:t>
             </w:r>
             <w:proofErr w:type="spellStart"/>
             <w:r>
@@ -2121,29 +1581,6 @@
               <w:t>dùng</w:t>
             </w:r>
             <w:proofErr w:type="spellEnd"/>
-            <w:r>
-              <w:rPr>
-                <w:sz w:val="24"/>
-                <w:szCs w:val="24"/>
-              </w:rPr>
-              <w:t xml:space="preserve"> </w:t>
-            </w:r>
-            <w:proofErr w:type="spellStart"/>
-            <w:r>
-              <w:rPr>
-                <w:sz w:val="24"/>
-                <w:szCs w:val="24"/>
-              </w:rPr>
-              <w:t>đặt</w:t>
-            </w:r>
-            <w:proofErr w:type="spellEnd"/>
-            <w:r>
-              <w:rPr>
-                <w:sz w:val="24"/>
-                <w:szCs w:val="24"/>
-              </w:rPr>
-              <w:t xml:space="preserve"> </w:t>
-            </w:r>
           </w:p>
         </w:tc>
       </w:tr>
@@ -2165,8 +1602,7 @@
                 <w:sz w:val="24"/>
                 <w:szCs w:val="24"/>
               </w:rPr>
-              <w:lastRenderedPageBreak/>
-              <w:t>SODUVI</w:t>
+              <w:t>MAVI</w:t>
             </w:r>
           </w:p>
         </w:tc>
@@ -2187,7 +1623,7 @@
                 <w:sz w:val="24"/>
                 <w:szCs w:val="24"/>
               </w:rPr>
-              <w:t>INT</w:t>
+              <w:t>VARCHAR</w:t>
             </w:r>
           </w:p>
         </w:tc>
@@ -2209,71 +1645,7 @@
                 <w:sz w:val="24"/>
                 <w:szCs w:val="24"/>
               </w:rPr>
-              <w:t>Số</w:t>
-            </w:r>
-            <w:proofErr w:type="spellEnd"/>
-            <w:r>
-              <w:rPr>
-                <w:sz w:val="24"/>
-                <w:szCs w:val="24"/>
-              </w:rPr>
-              <w:t xml:space="preserve"> </w:t>
-            </w:r>
-            <w:proofErr w:type="spellStart"/>
-            <w:r>
-              <w:rPr>
-                <w:sz w:val="24"/>
-                <w:szCs w:val="24"/>
-              </w:rPr>
-              <w:t>dư</w:t>
-            </w:r>
-            <w:proofErr w:type="spellEnd"/>
-            <w:r>
-              <w:rPr>
-                <w:sz w:val="24"/>
-                <w:szCs w:val="24"/>
-              </w:rPr>
-              <w:t xml:space="preserve"> </w:t>
-            </w:r>
-            <w:proofErr w:type="spellStart"/>
-            <w:r>
-              <w:rPr>
-                <w:sz w:val="24"/>
-                <w:szCs w:val="24"/>
-              </w:rPr>
-              <w:t>hiện</w:t>
-            </w:r>
-            <w:proofErr w:type="spellEnd"/>
-            <w:r>
-              <w:rPr>
-                <w:sz w:val="24"/>
-                <w:szCs w:val="24"/>
-              </w:rPr>
-              <w:t xml:space="preserve"> </w:t>
-            </w:r>
-            <w:proofErr w:type="spellStart"/>
-            <w:r>
-              <w:rPr>
-                <w:sz w:val="24"/>
-                <w:szCs w:val="24"/>
-              </w:rPr>
-              <w:t>tại</w:t>
-            </w:r>
-            <w:proofErr w:type="spellEnd"/>
-            <w:r>
-              <w:rPr>
-                <w:sz w:val="24"/>
-                <w:szCs w:val="24"/>
-              </w:rPr>
-              <w:t xml:space="preserve"> </w:t>
-            </w:r>
-            <w:proofErr w:type="spellStart"/>
-            <w:r>
-              <w:rPr>
-                <w:sz w:val="24"/>
-                <w:szCs w:val="24"/>
-              </w:rPr>
-              <w:t>trong</w:t>
+              <w:t>Mã</w:t>
             </w:r>
             <w:proofErr w:type="spellEnd"/>
             <w:r>
@@ -2299,6 +1671,111 @@
               </w:rPr>
               <w:t xml:space="preserve"> </w:t>
             </w:r>
+            <w:proofErr w:type="spellStart"/>
+            <w:r>
+              <w:rPr>
+                <w:sz w:val="24"/>
+                <w:szCs w:val="24"/>
+              </w:rPr>
+              <w:t>để</w:t>
+            </w:r>
+            <w:proofErr w:type="spellEnd"/>
+            <w:r>
+              <w:rPr>
+                <w:sz w:val="24"/>
+                <w:szCs w:val="24"/>
+              </w:rPr>
+              <w:t xml:space="preserve"> </w:t>
+            </w:r>
+            <w:proofErr w:type="spellStart"/>
+            <w:r>
+              <w:rPr>
+                <w:sz w:val="24"/>
+                <w:szCs w:val="24"/>
+              </w:rPr>
+              <w:t>quản</w:t>
+            </w:r>
+            <w:proofErr w:type="spellEnd"/>
+            <w:r>
+              <w:rPr>
+                <w:sz w:val="24"/>
+                <w:szCs w:val="24"/>
+              </w:rPr>
+              <w:t xml:space="preserve"> </w:t>
+            </w:r>
+            <w:proofErr w:type="spellStart"/>
+            <w:r>
+              <w:rPr>
+                <w:sz w:val="24"/>
+                <w:szCs w:val="24"/>
+              </w:rPr>
+              <w:t>lý</w:t>
+            </w:r>
+            <w:proofErr w:type="spellEnd"/>
+            <w:r>
+              <w:rPr>
+                <w:sz w:val="24"/>
+                <w:szCs w:val="24"/>
+              </w:rPr>
+              <w:t xml:space="preserve"> </w:t>
+            </w:r>
+            <w:proofErr w:type="spellStart"/>
+            <w:r>
+              <w:rPr>
+                <w:sz w:val="24"/>
+                <w:szCs w:val="24"/>
+              </w:rPr>
+              <w:t>ví</w:t>
+            </w:r>
+            <w:proofErr w:type="spellEnd"/>
+            <w:r>
+              <w:rPr>
+                <w:sz w:val="24"/>
+                <w:szCs w:val="24"/>
+              </w:rPr>
+              <w:t xml:space="preserve"> </w:t>
+            </w:r>
+            <w:proofErr w:type="spellStart"/>
+            <w:r>
+              <w:rPr>
+                <w:sz w:val="24"/>
+                <w:szCs w:val="24"/>
+              </w:rPr>
+              <w:t>cho</w:t>
+            </w:r>
+            <w:proofErr w:type="spellEnd"/>
+            <w:r>
+              <w:rPr>
+                <w:sz w:val="24"/>
+                <w:szCs w:val="24"/>
+              </w:rPr>
+              <w:t xml:space="preserve"> </w:t>
+            </w:r>
+            <w:proofErr w:type="spellStart"/>
+            <w:r>
+              <w:rPr>
+                <w:sz w:val="24"/>
+                <w:szCs w:val="24"/>
+              </w:rPr>
+              <w:t>tài</w:t>
+            </w:r>
+            <w:proofErr w:type="spellEnd"/>
+            <w:r>
+              <w:rPr>
+                <w:sz w:val="24"/>
+                <w:szCs w:val="24"/>
+              </w:rPr>
+              <w:t xml:space="preserve"> </w:t>
+            </w:r>
+            <w:proofErr w:type="spellStart"/>
+            <w:r>
+              <w:rPr>
+                <w:sz w:val="24"/>
+                <w:szCs w:val="24"/>
+              </w:rPr>
+              <w:t>khoản</w:t>
+            </w:r>
+            <w:proofErr w:type="spellEnd"/>
           </w:p>
         </w:tc>
       </w:tr>
@@ -2320,7 +1797,7 @@
                 <w:sz w:val="24"/>
                 <w:szCs w:val="24"/>
               </w:rPr>
-              <w:t>NGAYTAO</w:t>
+              <w:t>TENVI</w:t>
             </w:r>
           </w:p>
         </w:tc>
@@ -2341,7 +1818,7 @@
                 <w:sz w:val="24"/>
                 <w:szCs w:val="24"/>
               </w:rPr>
-              <w:t>DATE</w:t>
+              <w:t>VARCHAR</w:t>
             </w:r>
           </w:p>
         </w:tc>
@@ -2363,57 +1840,80 @@
                 <w:sz w:val="24"/>
                 <w:szCs w:val="24"/>
               </w:rPr>
-              <w:t>Ngày</w:t>
-            </w:r>
-            <w:proofErr w:type="spellEnd"/>
-            <w:r>
-              <w:rPr>
-                <w:sz w:val="24"/>
-                <w:szCs w:val="24"/>
-              </w:rPr>
-              <w:t xml:space="preserve"> </w:t>
-            </w:r>
-            <w:proofErr w:type="spellStart"/>
-            <w:r>
-              <w:rPr>
-                <w:sz w:val="24"/>
-                <w:szCs w:val="24"/>
-              </w:rPr>
-              <w:t>tạo</w:t>
-            </w:r>
-            <w:proofErr w:type="spellEnd"/>
-            <w:r>
-              <w:rPr>
-                <w:sz w:val="24"/>
-                <w:szCs w:val="24"/>
-              </w:rPr>
-              <w:t xml:space="preserve"> </w:t>
-            </w:r>
-            <w:proofErr w:type="spellStart"/>
-            <w:r>
-              <w:rPr>
-                <w:sz w:val="24"/>
-                <w:szCs w:val="24"/>
-              </w:rPr>
-              <w:t>tài</w:t>
-            </w:r>
-            <w:proofErr w:type="spellEnd"/>
-            <w:r>
-              <w:rPr>
-                <w:sz w:val="24"/>
-                <w:szCs w:val="24"/>
-              </w:rPr>
-              <w:t xml:space="preserve"> </w:t>
-            </w:r>
-            <w:proofErr w:type="spellStart"/>
-            <w:r>
-              <w:rPr>
-                <w:sz w:val="24"/>
-                <w:szCs w:val="24"/>
-              </w:rPr>
-              <w:t>khoản</w:t>
-            </w:r>
-            <w:proofErr w:type="spellEnd"/>
+              <w:t>Tên</w:t>
+            </w:r>
+            <w:proofErr w:type="spellEnd"/>
+            <w:r>
+              <w:rPr>
+                <w:sz w:val="24"/>
+                <w:szCs w:val="24"/>
+              </w:rPr>
+              <w:t xml:space="preserve"> </w:t>
+            </w:r>
+            <w:proofErr w:type="spellStart"/>
+            <w:r>
+              <w:rPr>
+                <w:sz w:val="24"/>
+                <w:szCs w:val="24"/>
+              </w:rPr>
+              <w:t>ví</w:t>
+            </w:r>
+            <w:proofErr w:type="spellEnd"/>
+            <w:r>
+              <w:rPr>
+                <w:sz w:val="24"/>
+                <w:szCs w:val="24"/>
+              </w:rPr>
+              <w:t xml:space="preserve">, do </w:t>
+            </w:r>
+            <w:proofErr w:type="spellStart"/>
+            <w:r>
+              <w:rPr>
+                <w:sz w:val="24"/>
+                <w:szCs w:val="24"/>
+              </w:rPr>
+              <w:t>người</w:t>
+            </w:r>
+            <w:proofErr w:type="spellEnd"/>
+            <w:r>
+              <w:rPr>
+                <w:sz w:val="24"/>
+                <w:szCs w:val="24"/>
+              </w:rPr>
+              <w:t xml:space="preserve"> </w:t>
+            </w:r>
+            <w:proofErr w:type="spellStart"/>
+            <w:r>
+              <w:rPr>
+                <w:sz w:val="24"/>
+                <w:szCs w:val="24"/>
+              </w:rPr>
+              <w:t>dùng</w:t>
+            </w:r>
+            <w:proofErr w:type="spellEnd"/>
+            <w:r>
+              <w:rPr>
+                <w:sz w:val="24"/>
+                <w:szCs w:val="24"/>
+              </w:rPr>
+              <w:t xml:space="preserve"> </w:t>
+            </w:r>
+            <w:proofErr w:type="spellStart"/>
+            <w:r>
+              <w:rPr>
+                <w:sz w:val="24"/>
+                <w:szCs w:val="24"/>
+              </w:rPr>
+              <w:t>đặt</w:t>
+            </w:r>
+            <w:proofErr w:type="spellEnd"/>
+            <w:r>
+              <w:rPr>
+                <w:sz w:val="24"/>
+                <w:szCs w:val="24"/>
+              </w:rPr>
+              <w:t xml:space="preserve"> </w:t>
+            </w:r>
           </w:p>
         </w:tc>
       </w:tr>
@@ -2435,7 +1935,7 @@
                 <w:sz w:val="24"/>
                 <w:szCs w:val="24"/>
               </w:rPr>
-              <w:t>SOTIENNAPGANNHAT</w:t>
+              <w:t>TIEN</w:t>
             </w:r>
           </w:p>
         </w:tc>
@@ -2478,55 +1978,7 @@
                 <w:sz w:val="24"/>
                 <w:szCs w:val="24"/>
               </w:rPr>
-              <w:t>Số</w:t>
-            </w:r>
-            <w:proofErr w:type="spellEnd"/>
-            <w:r>
-              <w:rPr>
-                <w:sz w:val="24"/>
-                <w:szCs w:val="24"/>
-              </w:rPr>
-              <w:t xml:space="preserve"> </w:t>
-            </w:r>
-            <w:proofErr w:type="spellStart"/>
-            <w:r>
-              <w:rPr>
-                <w:sz w:val="24"/>
-                <w:szCs w:val="24"/>
-              </w:rPr>
-              <w:t>tiền</w:t>
-            </w:r>
-            <w:proofErr w:type="spellEnd"/>
-            <w:r>
-              <w:rPr>
-                <w:sz w:val="24"/>
-                <w:szCs w:val="24"/>
-              </w:rPr>
-              <w:t xml:space="preserve"> </w:t>
-            </w:r>
-            <w:proofErr w:type="spellStart"/>
-            <w:r>
-              <w:rPr>
-                <w:sz w:val="24"/>
-                <w:szCs w:val="24"/>
-              </w:rPr>
-              <w:t>mà</w:t>
-            </w:r>
-            <w:proofErr w:type="spellEnd"/>
-            <w:r>
-              <w:rPr>
-                <w:sz w:val="24"/>
-                <w:szCs w:val="24"/>
-              </w:rPr>
-              <w:t xml:space="preserve"> </w:t>
-            </w:r>
-            <w:proofErr w:type="spellStart"/>
-            <w:r>
-              <w:rPr>
-                <w:sz w:val="24"/>
-                <w:szCs w:val="24"/>
-              </w:rPr>
-              <w:t>người</w:t>
+              <w:t>Tiền</w:t>
             </w:r>
             <w:proofErr w:type="spellEnd"/>
             <w:r>
@@ -2558,39 +2010,23 @@
                 <w:sz w:val="24"/>
                 <w:szCs w:val="24"/>
               </w:rPr>
-              <w:t>nạp</w:t>
-            </w:r>
-            <w:proofErr w:type="spellEnd"/>
-            <w:r>
-              <w:rPr>
-                <w:sz w:val="24"/>
-                <w:szCs w:val="24"/>
-              </w:rPr>
-              <w:t xml:space="preserve"> </w:t>
-            </w:r>
-            <w:proofErr w:type="spellStart"/>
-            <w:r>
-              <w:rPr>
-                <w:sz w:val="24"/>
-                <w:szCs w:val="24"/>
-              </w:rPr>
-              <w:t>gần</w:t>
-            </w:r>
-            <w:proofErr w:type="spellEnd"/>
-            <w:r>
-              <w:rPr>
-                <w:sz w:val="24"/>
-                <w:szCs w:val="24"/>
-              </w:rPr>
-              <w:t xml:space="preserve"> </w:t>
-            </w:r>
-            <w:proofErr w:type="spellStart"/>
-            <w:r>
-              <w:rPr>
-                <w:sz w:val="24"/>
-                <w:szCs w:val="24"/>
-              </w:rPr>
-              <w:t>nhất</w:t>
+              <w:t>cho</w:t>
+            </w:r>
+            <w:proofErr w:type="spellEnd"/>
+            <w:r>
+              <w:rPr>
+                <w:sz w:val="24"/>
+                <w:szCs w:val="24"/>
+              </w:rPr>
+              <w:t xml:space="preserve"> </w:t>
+            </w:r>
+            <w:proofErr w:type="spellStart"/>
+            <w:r>
+              <w:rPr>
+                <w:sz w:val="24"/>
+                <w:szCs w:val="24"/>
+              </w:rPr>
+              <w:t>ví</w:t>
             </w:r>
             <w:proofErr w:type="spellEnd"/>
           </w:p>
@@ -2614,7 +2050,7 @@
                 <w:sz w:val="24"/>
                 <w:szCs w:val="24"/>
               </w:rPr>
-              <w:t>NGAYNAPGANNHAT</w:t>
+              <w:t>NGAYTAO</w:t>
             </w:r>
           </w:p>
         </w:tc>
@@ -2673,71 +2109,39 @@
                 <w:sz w:val="24"/>
                 <w:szCs w:val="24"/>
               </w:rPr>
-              <w:t>người</w:t>
-            </w:r>
-            <w:proofErr w:type="spellEnd"/>
-            <w:r>
-              <w:rPr>
-                <w:sz w:val="24"/>
-                <w:szCs w:val="24"/>
-              </w:rPr>
-              <w:t xml:space="preserve"> </w:t>
-            </w:r>
-            <w:proofErr w:type="spellStart"/>
-            <w:r>
-              <w:rPr>
-                <w:sz w:val="24"/>
-                <w:szCs w:val="24"/>
-              </w:rPr>
-              <w:t>dùng</w:t>
-            </w:r>
-            <w:proofErr w:type="spellEnd"/>
-            <w:r>
-              <w:rPr>
-                <w:sz w:val="24"/>
-                <w:szCs w:val="24"/>
-              </w:rPr>
-              <w:t xml:space="preserve"> </w:t>
-            </w:r>
-            <w:proofErr w:type="spellStart"/>
-            <w:r>
-              <w:rPr>
-                <w:sz w:val="24"/>
-                <w:szCs w:val="24"/>
-              </w:rPr>
-              <w:t>nạp</w:t>
-            </w:r>
-            <w:proofErr w:type="spellEnd"/>
-            <w:r>
-              <w:rPr>
-                <w:sz w:val="24"/>
-                <w:szCs w:val="24"/>
-              </w:rPr>
-              <w:t xml:space="preserve"> </w:t>
-            </w:r>
-            <w:proofErr w:type="spellStart"/>
-            <w:r>
-              <w:rPr>
-                <w:sz w:val="24"/>
-                <w:szCs w:val="24"/>
-              </w:rPr>
-              <w:t>gần</w:t>
-            </w:r>
-            <w:proofErr w:type="spellEnd"/>
-            <w:r>
-              <w:rPr>
-                <w:sz w:val="24"/>
-                <w:szCs w:val="24"/>
-              </w:rPr>
-              <w:t xml:space="preserve"> </w:t>
-            </w:r>
-            <w:proofErr w:type="spellStart"/>
-            <w:r>
-              <w:rPr>
-                <w:sz w:val="24"/>
-                <w:szCs w:val="24"/>
-              </w:rPr>
-              <w:t>nhất</w:t>
+              <w:t>tạo</w:t>
+            </w:r>
+            <w:proofErr w:type="spellEnd"/>
+            <w:r>
+              <w:rPr>
+                <w:sz w:val="24"/>
+                <w:szCs w:val="24"/>
+              </w:rPr>
+              <w:t xml:space="preserve"> </w:t>
+            </w:r>
+            <w:proofErr w:type="spellStart"/>
+            <w:r>
+              <w:rPr>
+                <w:sz w:val="24"/>
+                <w:szCs w:val="24"/>
+              </w:rPr>
+              <w:t>tài</w:t>
+            </w:r>
+            <w:proofErr w:type="spellEnd"/>
+            <w:r>
+              <w:rPr>
+                <w:sz w:val="24"/>
+                <w:szCs w:val="24"/>
+              </w:rPr>
+              <w:t xml:space="preserve"> </w:t>
+            </w:r>
+            <w:proofErr w:type="spellStart"/>
+            <w:r>
+              <w:rPr>
+                <w:sz w:val="24"/>
+                <w:szCs w:val="24"/>
+              </w:rPr>
+              <w:t>khoản</w:t>
             </w:r>
             <w:proofErr w:type="spellEnd"/>
           </w:p>
@@ -2761,7 +2165,7 @@
                 <w:sz w:val="24"/>
                 <w:szCs w:val="24"/>
               </w:rPr>
-              <w:t>GHICHU</w:t>
+              <w:t>LOAIGD</w:t>
             </w:r>
           </w:p>
         </w:tc>
@@ -2782,7 +2186,7 @@
                 <w:sz w:val="24"/>
                 <w:szCs w:val="24"/>
               </w:rPr>
-              <w:t>VARCHAR</w:t>
+              <w:t>BIT</w:t>
             </w:r>
           </w:p>
         </w:tc>
@@ -2804,31 +2208,109 @@
                 <w:sz w:val="24"/>
                 <w:szCs w:val="24"/>
               </w:rPr>
-              <w:t>Ghi</w:t>
-            </w:r>
-            <w:proofErr w:type="spellEnd"/>
-            <w:r>
-              <w:rPr>
-                <w:sz w:val="24"/>
-                <w:szCs w:val="24"/>
-              </w:rPr>
-              <w:t xml:space="preserve"> </w:t>
-            </w:r>
-            <w:proofErr w:type="spellStart"/>
-            <w:r>
-              <w:rPr>
-                <w:sz w:val="24"/>
-                <w:szCs w:val="24"/>
-              </w:rPr>
-              <w:t>chú</w:t>
-            </w:r>
-            <w:proofErr w:type="spellEnd"/>
-            <w:r>
-              <w:rPr>
-                <w:sz w:val="24"/>
-                <w:szCs w:val="24"/>
-              </w:rPr>
-              <w:t xml:space="preserve"> </w:t>
+              <w:t>Nếu</w:t>
+            </w:r>
+            <w:proofErr w:type="spellEnd"/>
+            <w:r>
+              <w:rPr>
+                <w:sz w:val="24"/>
+                <w:szCs w:val="24"/>
+              </w:rPr>
+              <w:t xml:space="preserve"> </w:t>
+            </w:r>
+            <w:proofErr w:type="spellStart"/>
+            <w:r>
+              <w:rPr>
+                <w:sz w:val="24"/>
+                <w:szCs w:val="24"/>
+              </w:rPr>
+              <w:t>là</w:t>
+            </w:r>
+            <w:proofErr w:type="spellEnd"/>
+            <w:r>
+              <w:rPr>
+                <w:sz w:val="24"/>
+                <w:szCs w:val="24"/>
+              </w:rPr>
+              <w:t xml:space="preserve"> </w:t>
+            </w:r>
+            <w:proofErr w:type="spellStart"/>
+            <w:r>
+              <w:rPr>
+                <w:sz w:val="24"/>
+                <w:szCs w:val="24"/>
+              </w:rPr>
+              <w:t>thu</w:t>
+            </w:r>
+            <w:proofErr w:type="spellEnd"/>
+            <w:r>
+              <w:rPr>
+                <w:sz w:val="24"/>
+                <w:szCs w:val="24"/>
+              </w:rPr>
+              <w:t xml:space="preserve"> ta </w:t>
+            </w:r>
+            <w:proofErr w:type="spellStart"/>
+            <w:r>
+              <w:rPr>
+                <w:sz w:val="24"/>
+                <w:szCs w:val="24"/>
+              </w:rPr>
+              <w:t>nhập</w:t>
+            </w:r>
+            <w:proofErr w:type="spellEnd"/>
+            <w:r>
+              <w:rPr>
+                <w:sz w:val="24"/>
+                <w:szCs w:val="24"/>
+              </w:rPr>
+              <w:t xml:space="preserve"> </w:t>
+            </w:r>
+            <w:proofErr w:type="gramStart"/>
+            <w:r>
+              <w:rPr>
+                <w:sz w:val="24"/>
+                <w:szCs w:val="24"/>
+              </w:rPr>
+              <w:t>0</w:t>
+            </w:r>
+            <w:r>
+              <w:rPr>
+                <w:sz w:val="24"/>
+                <w:szCs w:val="24"/>
+              </w:rPr>
+              <w:t>,chi</w:t>
+            </w:r>
+            <w:proofErr w:type="gramEnd"/>
+            <w:r>
+              <w:rPr>
+                <w:sz w:val="24"/>
+                <w:szCs w:val="24"/>
+              </w:rPr>
+              <w:t xml:space="preserve"> ta </w:t>
+            </w:r>
+            <w:proofErr w:type="spellStart"/>
+            <w:r>
+              <w:rPr>
+                <w:sz w:val="24"/>
+                <w:szCs w:val="24"/>
+              </w:rPr>
+              <w:t>nhập</w:t>
+            </w:r>
+            <w:proofErr w:type="spellEnd"/>
+            <w:r>
+              <w:rPr>
+                <w:sz w:val="24"/>
+                <w:szCs w:val="24"/>
+              </w:rPr>
+              <w:t xml:space="preserve"> </w:t>
+            </w:r>
+            <w:r>
+              <w:rPr>
+                <w:sz w:val="24"/>
+                <w:szCs w:val="24"/>
+              </w:rPr>
+              <w:t>1</w:t>
             </w:r>
           </w:p>
         </w:tc>
@@ -2851,7 +2333,14 @@
                 <w:sz w:val="24"/>
                 <w:szCs w:val="24"/>
               </w:rPr>
-              <w:t>MATC</w:t>
+              <w:t>TIEN</w:t>
+            </w:r>
+            <w:r>
+              <w:rPr>
+                <w:sz w:val="24"/>
+                <w:szCs w:val="24"/>
+              </w:rPr>
+              <w:t>GD</w:t>
             </w:r>
           </w:p>
         </w:tc>
@@ -2872,7 +2361,7 @@
                 <w:sz w:val="24"/>
                 <w:szCs w:val="24"/>
               </w:rPr>
-              <w:t>VARCHAR</w:t>
+              <w:t>INT</w:t>
             </w:r>
           </w:p>
         </w:tc>
@@ -2894,7 +2383,103 @@
                 <w:sz w:val="24"/>
                 <w:szCs w:val="24"/>
               </w:rPr>
-              <w:t>Mã</w:t>
+              <w:t>Số</w:t>
+            </w:r>
+            <w:proofErr w:type="spellEnd"/>
+            <w:r>
+              <w:rPr>
+                <w:sz w:val="24"/>
+                <w:szCs w:val="24"/>
+              </w:rPr>
+              <w:t xml:space="preserve"> </w:t>
+            </w:r>
+            <w:proofErr w:type="spellStart"/>
+            <w:r>
+              <w:rPr>
+                <w:sz w:val="24"/>
+                <w:szCs w:val="24"/>
+              </w:rPr>
+              <w:t>tiền</w:t>
+            </w:r>
+            <w:proofErr w:type="spellEnd"/>
+            <w:r>
+              <w:rPr>
+                <w:sz w:val="24"/>
+                <w:szCs w:val="24"/>
+              </w:rPr>
+              <w:t xml:space="preserve"> </w:t>
+            </w:r>
+            <w:proofErr w:type="spellStart"/>
+            <w:r>
+              <w:rPr>
+                <w:sz w:val="24"/>
+                <w:szCs w:val="24"/>
+              </w:rPr>
+              <w:t>người</w:t>
+            </w:r>
+            <w:proofErr w:type="spellEnd"/>
+            <w:r>
+              <w:rPr>
+                <w:sz w:val="24"/>
+                <w:szCs w:val="24"/>
+              </w:rPr>
+              <w:t xml:space="preserve"> </w:t>
+            </w:r>
+            <w:proofErr w:type="spellStart"/>
+            <w:r>
+              <w:rPr>
+                <w:sz w:val="24"/>
+                <w:szCs w:val="24"/>
+              </w:rPr>
+              <w:t>dùng</w:t>
+            </w:r>
+            <w:proofErr w:type="spellEnd"/>
+            <w:r>
+              <w:rPr>
+                <w:sz w:val="24"/>
+                <w:szCs w:val="24"/>
+              </w:rPr>
+              <w:t xml:space="preserve"> </w:t>
+            </w:r>
+            <w:proofErr w:type="spellStart"/>
+            <w:r>
+              <w:rPr>
+                <w:sz w:val="24"/>
+                <w:szCs w:val="24"/>
+              </w:rPr>
+              <w:t>dành</w:t>
+            </w:r>
+            <w:proofErr w:type="spellEnd"/>
+            <w:r>
+              <w:rPr>
+                <w:sz w:val="24"/>
+                <w:szCs w:val="24"/>
+              </w:rPr>
+              <w:t xml:space="preserve"> </w:t>
+            </w:r>
+            <w:proofErr w:type="spellStart"/>
+            <w:r>
+              <w:rPr>
+                <w:sz w:val="24"/>
+                <w:szCs w:val="24"/>
+              </w:rPr>
+              <w:t>cho</w:t>
+            </w:r>
+            <w:proofErr w:type="spellEnd"/>
+            <w:r>
+              <w:rPr>
+                <w:sz w:val="24"/>
+                <w:szCs w:val="24"/>
+              </w:rPr>
+              <w:t xml:space="preserve"> </w:t>
+            </w:r>
+            <w:proofErr w:type="spellStart"/>
+            <w:r>
+              <w:rPr>
+                <w:sz w:val="24"/>
+                <w:szCs w:val="24"/>
+              </w:rPr>
+              <w:t>khoản</w:t>
             </w:r>
             <w:proofErr w:type="spellEnd"/>
             <w:r>
@@ -2926,135 +2511,7 @@
                 <w:sz w:val="24"/>
                 <w:szCs w:val="24"/>
               </w:rPr>
-              <w:t>để</w:t>
-            </w:r>
-            <w:proofErr w:type="spellEnd"/>
-            <w:r>
-              <w:rPr>
-                <w:sz w:val="24"/>
-                <w:szCs w:val="24"/>
-              </w:rPr>
-              <w:t xml:space="preserve"> </w:t>
-            </w:r>
-            <w:proofErr w:type="spellStart"/>
-            <w:r>
-              <w:rPr>
-                <w:sz w:val="24"/>
-                <w:szCs w:val="24"/>
-              </w:rPr>
-              <w:t>quản</w:t>
-            </w:r>
-            <w:proofErr w:type="spellEnd"/>
-            <w:r>
-              <w:rPr>
-                <w:sz w:val="24"/>
-                <w:szCs w:val="24"/>
-              </w:rPr>
-              <w:t xml:space="preserve"> </w:t>
-            </w:r>
-            <w:proofErr w:type="spellStart"/>
-            <w:r>
-              <w:rPr>
-                <w:sz w:val="24"/>
-                <w:szCs w:val="24"/>
-              </w:rPr>
-              <w:t>lý</w:t>
-            </w:r>
-            <w:proofErr w:type="spellEnd"/>
-            <w:r>
-              <w:rPr>
-                <w:sz w:val="24"/>
-                <w:szCs w:val="24"/>
-              </w:rPr>
-              <w:t xml:space="preserve"> </w:t>
-            </w:r>
-            <w:proofErr w:type="spellStart"/>
-            <w:r>
-              <w:rPr>
-                <w:sz w:val="24"/>
-                <w:szCs w:val="24"/>
-              </w:rPr>
-              <w:t>các</w:t>
-            </w:r>
-            <w:proofErr w:type="spellEnd"/>
-            <w:r>
-              <w:rPr>
-                <w:sz w:val="24"/>
-                <w:szCs w:val="24"/>
-              </w:rPr>
-              <w:t xml:space="preserve"> </w:t>
-            </w:r>
-            <w:proofErr w:type="spellStart"/>
-            <w:r>
-              <w:rPr>
-                <w:sz w:val="24"/>
-                <w:szCs w:val="24"/>
-              </w:rPr>
-              <w:t>khoản</w:t>
-            </w:r>
-            <w:proofErr w:type="spellEnd"/>
-            <w:r>
-              <w:rPr>
-                <w:sz w:val="24"/>
-                <w:szCs w:val="24"/>
-              </w:rPr>
-              <w:t xml:space="preserve"> </w:t>
-            </w:r>
-            <w:proofErr w:type="spellStart"/>
-            <w:r>
-              <w:rPr>
-                <w:sz w:val="24"/>
-                <w:szCs w:val="24"/>
-              </w:rPr>
-              <w:t>thu</w:t>
-            </w:r>
-            <w:proofErr w:type="spellEnd"/>
-            <w:r>
-              <w:rPr>
-                <w:sz w:val="24"/>
-                <w:szCs w:val="24"/>
-              </w:rPr>
-              <w:t xml:space="preserve"> chi </w:t>
-            </w:r>
-            <w:proofErr w:type="spellStart"/>
-            <w:r>
-              <w:rPr>
-                <w:sz w:val="24"/>
-                <w:szCs w:val="24"/>
-              </w:rPr>
-              <w:t>của</w:t>
-            </w:r>
-            <w:proofErr w:type="spellEnd"/>
-            <w:r>
-              <w:rPr>
-                <w:sz w:val="24"/>
-                <w:szCs w:val="24"/>
-              </w:rPr>
-              <w:t xml:space="preserve"> </w:t>
-            </w:r>
-            <w:proofErr w:type="spellStart"/>
-            <w:r>
-              <w:rPr>
-                <w:sz w:val="24"/>
-                <w:szCs w:val="24"/>
-              </w:rPr>
-              <w:t>người</w:t>
-            </w:r>
-            <w:proofErr w:type="spellEnd"/>
-            <w:r>
-              <w:rPr>
-                <w:sz w:val="24"/>
-                <w:szCs w:val="24"/>
-              </w:rPr>
-              <w:t xml:space="preserve"> </w:t>
-            </w:r>
-            <w:proofErr w:type="spellStart"/>
-            <w:r>
-              <w:rPr>
-                <w:sz w:val="24"/>
-                <w:szCs w:val="24"/>
-              </w:rPr>
-              <w:t>dùng</w:t>
+              <w:t>đó</w:t>
             </w:r>
             <w:proofErr w:type="spellEnd"/>
           </w:p>
@@ -3078,7 +2535,14 @@
                 <w:sz w:val="24"/>
                 <w:szCs w:val="24"/>
               </w:rPr>
-              <w:t>TENKHOANTC</w:t>
+              <w:t>NGAY</w:t>
+            </w:r>
+            <w:r>
+              <w:rPr>
+                <w:sz w:val="24"/>
+                <w:szCs w:val="24"/>
+              </w:rPr>
+              <w:t>GD</w:t>
             </w:r>
           </w:p>
         </w:tc>
@@ -3099,7 +2563,7 @@
                 <w:sz w:val="24"/>
                 <w:szCs w:val="24"/>
               </w:rPr>
-              <w:t>VARCHAR</w:t>
+              <w:t>DATE</w:t>
             </w:r>
           </w:p>
         </w:tc>
@@ -3121,7 +2585,71 @@
                 <w:sz w:val="24"/>
                 <w:szCs w:val="24"/>
               </w:rPr>
-              <w:t>Tên</w:t>
+              <w:t>Ngày</w:t>
+            </w:r>
+            <w:proofErr w:type="spellEnd"/>
+            <w:r>
+              <w:rPr>
+                <w:sz w:val="24"/>
+                <w:szCs w:val="24"/>
+              </w:rPr>
+              <w:t xml:space="preserve"> </w:t>
+            </w:r>
+            <w:proofErr w:type="spellStart"/>
+            <w:r>
+              <w:rPr>
+                <w:sz w:val="24"/>
+                <w:szCs w:val="24"/>
+              </w:rPr>
+              <w:t>người</w:t>
+            </w:r>
+            <w:proofErr w:type="spellEnd"/>
+            <w:r>
+              <w:rPr>
+                <w:sz w:val="24"/>
+                <w:szCs w:val="24"/>
+              </w:rPr>
+              <w:t xml:space="preserve"> </w:t>
+            </w:r>
+            <w:proofErr w:type="spellStart"/>
+            <w:r>
+              <w:rPr>
+                <w:sz w:val="24"/>
+                <w:szCs w:val="24"/>
+              </w:rPr>
+              <w:t>dùng</w:t>
+            </w:r>
+            <w:proofErr w:type="spellEnd"/>
+            <w:r>
+              <w:rPr>
+                <w:sz w:val="24"/>
+                <w:szCs w:val="24"/>
+              </w:rPr>
+              <w:t xml:space="preserve"> </w:t>
+            </w:r>
+            <w:proofErr w:type="spellStart"/>
+            <w:r>
+              <w:rPr>
+                <w:sz w:val="24"/>
+                <w:szCs w:val="24"/>
+              </w:rPr>
+              <w:t>sử</w:t>
+            </w:r>
+            <w:proofErr w:type="spellEnd"/>
+            <w:r>
+              <w:rPr>
+                <w:sz w:val="24"/>
+                <w:szCs w:val="24"/>
+              </w:rPr>
+              <w:t xml:space="preserve"> </w:t>
+            </w:r>
+            <w:proofErr w:type="spellStart"/>
+            <w:r>
+              <w:rPr>
+                <w:sz w:val="24"/>
+                <w:szCs w:val="24"/>
+              </w:rPr>
+              <w:t>dụng</w:t>
             </w:r>
             <w:proofErr w:type="spellEnd"/>
             <w:r>
@@ -3169,183 +2697,7 @@
                 <w:sz w:val="24"/>
                 <w:szCs w:val="24"/>
               </w:rPr>
-              <w:t>của</w:t>
-            </w:r>
-            <w:proofErr w:type="spellEnd"/>
-            <w:r>
-              <w:rPr>
-                <w:sz w:val="24"/>
-                <w:szCs w:val="24"/>
-              </w:rPr>
-              <w:t xml:space="preserve"> </w:t>
-            </w:r>
-            <w:proofErr w:type="spellStart"/>
-            <w:r>
-              <w:rPr>
-                <w:sz w:val="24"/>
-                <w:szCs w:val="24"/>
-              </w:rPr>
-              <w:t>người</w:t>
-            </w:r>
-            <w:proofErr w:type="spellEnd"/>
-            <w:r>
-              <w:rPr>
-                <w:sz w:val="24"/>
-                <w:szCs w:val="24"/>
-              </w:rPr>
-              <w:t xml:space="preserve"> </w:t>
-            </w:r>
-            <w:proofErr w:type="spellStart"/>
-            <w:r>
-              <w:rPr>
-                <w:sz w:val="24"/>
-                <w:szCs w:val="24"/>
-              </w:rPr>
-              <w:t>dùng</w:t>
-            </w:r>
-            <w:proofErr w:type="spellEnd"/>
-            <w:r>
-              <w:rPr>
-                <w:sz w:val="24"/>
-                <w:szCs w:val="24"/>
-              </w:rPr>
-              <w:t xml:space="preserve">, do </w:t>
-            </w:r>
-            <w:proofErr w:type="spellStart"/>
-            <w:r>
-              <w:rPr>
-                <w:sz w:val="24"/>
-                <w:szCs w:val="24"/>
-              </w:rPr>
-              <w:t>người</w:t>
-            </w:r>
-            <w:proofErr w:type="spellEnd"/>
-            <w:r>
-              <w:rPr>
-                <w:sz w:val="24"/>
-                <w:szCs w:val="24"/>
-              </w:rPr>
-              <w:t xml:space="preserve"> </w:t>
-            </w:r>
-            <w:proofErr w:type="spellStart"/>
-            <w:r>
-              <w:rPr>
-                <w:sz w:val="24"/>
-                <w:szCs w:val="24"/>
-              </w:rPr>
-              <w:t>dùng</w:t>
-            </w:r>
-            <w:proofErr w:type="spellEnd"/>
-            <w:r>
-              <w:rPr>
-                <w:sz w:val="24"/>
-                <w:szCs w:val="24"/>
-              </w:rPr>
-              <w:t xml:space="preserve"> </w:t>
-            </w:r>
-            <w:proofErr w:type="spellStart"/>
-            <w:r>
-              <w:rPr>
-                <w:sz w:val="24"/>
-                <w:szCs w:val="24"/>
-              </w:rPr>
-              <w:t>nhập</w:t>
-            </w:r>
-            <w:proofErr w:type="spellEnd"/>
-            <w:r>
-              <w:rPr>
-                <w:sz w:val="24"/>
-                <w:szCs w:val="24"/>
-              </w:rPr>
-              <w:t xml:space="preserve"> </w:t>
-            </w:r>
-            <w:proofErr w:type="spellStart"/>
-            <w:r>
-              <w:rPr>
-                <w:sz w:val="24"/>
-                <w:szCs w:val="24"/>
-              </w:rPr>
-              <w:t>hoặc</w:t>
-            </w:r>
-            <w:proofErr w:type="spellEnd"/>
-            <w:r>
-              <w:rPr>
-                <w:sz w:val="24"/>
-                <w:szCs w:val="24"/>
-              </w:rPr>
-              <w:t xml:space="preserve"> </w:t>
-            </w:r>
-            <w:proofErr w:type="spellStart"/>
-            <w:r>
-              <w:rPr>
-                <w:sz w:val="24"/>
-                <w:szCs w:val="24"/>
-              </w:rPr>
-              <w:t>theo</w:t>
-            </w:r>
-            <w:proofErr w:type="spellEnd"/>
-            <w:r>
-              <w:rPr>
-                <w:sz w:val="24"/>
-                <w:szCs w:val="24"/>
-              </w:rPr>
-              <w:t xml:space="preserve"> </w:t>
-            </w:r>
-            <w:proofErr w:type="spellStart"/>
-            <w:r>
-              <w:rPr>
-                <w:sz w:val="24"/>
-                <w:szCs w:val="24"/>
-              </w:rPr>
-              <w:t>gợi</w:t>
-            </w:r>
-            <w:proofErr w:type="spellEnd"/>
-            <w:r>
-              <w:rPr>
-                <w:sz w:val="24"/>
-                <w:szCs w:val="24"/>
-              </w:rPr>
-              <w:t xml:space="preserve"> ý </w:t>
-            </w:r>
-            <w:proofErr w:type="spellStart"/>
-            <w:r>
-              <w:rPr>
-                <w:sz w:val="24"/>
-                <w:szCs w:val="24"/>
-              </w:rPr>
-              <w:t>của</w:t>
-            </w:r>
-            <w:proofErr w:type="spellEnd"/>
-            <w:r>
-              <w:rPr>
-                <w:sz w:val="24"/>
-                <w:szCs w:val="24"/>
-              </w:rPr>
-              <w:t xml:space="preserve"> </w:t>
-            </w:r>
-            <w:proofErr w:type="spellStart"/>
-            <w:r>
-              <w:rPr>
-                <w:sz w:val="24"/>
-                <w:szCs w:val="24"/>
-              </w:rPr>
-              <w:t>ứng</w:t>
-            </w:r>
-            <w:proofErr w:type="spellEnd"/>
-            <w:r>
-              <w:rPr>
-                <w:sz w:val="24"/>
-                <w:szCs w:val="24"/>
-              </w:rPr>
-              <w:t xml:space="preserve"> </w:t>
-            </w:r>
-            <w:proofErr w:type="spellStart"/>
-            <w:r>
-              <w:rPr>
-                <w:sz w:val="24"/>
-                <w:szCs w:val="24"/>
-              </w:rPr>
-              <w:t>dụng</w:t>
+              <w:t>đó</w:t>
             </w:r>
             <w:proofErr w:type="spellEnd"/>
           </w:p>
@@ -3369,7 +2721,7 @@
                 <w:sz w:val="24"/>
                 <w:szCs w:val="24"/>
               </w:rPr>
-              <w:t>LOAI</w:t>
+              <w:t>TENDOITUONG</w:t>
             </w:r>
           </w:p>
         </w:tc>
@@ -3412,112 +2764,73 @@
                 <w:sz w:val="24"/>
                 <w:szCs w:val="24"/>
               </w:rPr>
-              <w:t>Loại</w:t>
-            </w:r>
-            <w:proofErr w:type="spellEnd"/>
-            <w:r>
-              <w:rPr>
-                <w:sz w:val="24"/>
-                <w:szCs w:val="24"/>
-              </w:rPr>
-              <w:t xml:space="preserve"> </w:t>
-            </w:r>
-            <w:proofErr w:type="spellStart"/>
-            <w:r>
-              <w:rPr>
-                <w:sz w:val="24"/>
-                <w:szCs w:val="24"/>
-              </w:rPr>
-              <w:t>thu</w:t>
-            </w:r>
-            <w:proofErr w:type="spellEnd"/>
-            <w:r>
-              <w:rPr>
-                <w:sz w:val="24"/>
-                <w:szCs w:val="24"/>
-              </w:rPr>
-              <w:t xml:space="preserve"> </w:t>
-            </w:r>
-            <w:proofErr w:type="spellStart"/>
-            <w:r>
-              <w:rPr>
-                <w:sz w:val="24"/>
-                <w:szCs w:val="24"/>
-              </w:rPr>
-              <w:t>hoặc</w:t>
-            </w:r>
-            <w:proofErr w:type="spellEnd"/>
-            <w:r>
-              <w:rPr>
-                <w:sz w:val="24"/>
-                <w:szCs w:val="24"/>
-              </w:rPr>
-              <w:t xml:space="preserve"> chi </w:t>
-            </w:r>
-            <w:proofErr w:type="spellStart"/>
-            <w:r>
-              <w:rPr>
-                <w:sz w:val="24"/>
-                <w:szCs w:val="24"/>
-              </w:rPr>
-              <w:t>của</w:t>
-            </w:r>
-            <w:proofErr w:type="spellEnd"/>
-            <w:r>
-              <w:rPr>
-                <w:sz w:val="24"/>
-                <w:szCs w:val="24"/>
-              </w:rPr>
-              <w:t xml:space="preserve"> </w:t>
-            </w:r>
-            <w:proofErr w:type="spellStart"/>
-            <w:r>
-              <w:rPr>
-                <w:sz w:val="24"/>
-                <w:szCs w:val="24"/>
-              </w:rPr>
-              <w:t>các</w:t>
-            </w:r>
-            <w:proofErr w:type="spellEnd"/>
-            <w:r>
-              <w:rPr>
-                <w:sz w:val="24"/>
-                <w:szCs w:val="24"/>
-              </w:rPr>
-              <w:t xml:space="preserve"> </w:t>
-            </w:r>
-            <w:proofErr w:type="spellStart"/>
-            <w:r>
-              <w:rPr>
-                <w:sz w:val="24"/>
-                <w:szCs w:val="24"/>
-              </w:rPr>
-              <w:t>khoản</w:t>
-            </w:r>
-            <w:proofErr w:type="spellEnd"/>
-            <w:r>
-              <w:rPr>
-                <w:sz w:val="24"/>
-                <w:szCs w:val="24"/>
-              </w:rPr>
-              <w:t xml:space="preserve"> </w:t>
-            </w:r>
-            <w:proofErr w:type="spellStart"/>
-            <w:r>
-              <w:rPr>
-                <w:sz w:val="24"/>
-                <w:szCs w:val="24"/>
-              </w:rPr>
-              <w:t>thu</w:t>
-            </w:r>
-            <w:proofErr w:type="spellEnd"/>
-            <w:r>
-              <w:rPr>
-                <w:sz w:val="24"/>
-                <w:szCs w:val="24"/>
-              </w:rPr>
-              <w:t xml:space="preserve"> chi</w:t>
-            </w:r>
+              <w:t>Tên</w:t>
+            </w:r>
+            <w:proofErr w:type="spellEnd"/>
+            <w:r>
+              <w:rPr>
+                <w:sz w:val="24"/>
+                <w:szCs w:val="24"/>
+              </w:rPr>
+              <w:t xml:space="preserve"> </w:t>
+            </w:r>
+            <w:proofErr w:type="spellStart"/>
+            <w:r>
+              <w:rPr>
+                <w:sz w:val="24"/>
+                <w:szCs w:val="24"/>
+              </w:rPr>
+              <w:t>đối</w:t>
+            </w:r>
+            <w:proofErr w:type="spellEnd"/>
+            <w:r>
+              <w:rPr>
+                <w:sz w:val="24"/>
+                <w:szCs w:val="24"/>
+              </w:rPr>
+              <w:t xml:space="preserve"> </w:t>
+            </w:r>
+            <w:proofErr w:type="spellStart"/>
+            <w:r>
+              <w:rPr>
+                <w:sz w:val="24"/>
+                <w:szCs w:val="24"/>
+              </w:rPr>
+              <w:t>tượng</w:t>
+            </w:r>
+            <w:proofErr w:type="spellEnd"/>
+            <w:r>
+              <w:rPr>
+                <w:sz w:val="24"/>
+                <w:szCs w:val="24"/>
+              </w:rPr>
+              <w:t xml:space="preserve"> </w:t>
+            </w:r>
+            <w:proofErr w:type="spellStart"/>
+            <w:r>
+              <w:rPr>
+                <w:sz w:val="24"/>
+                <w:szCs w:val="24"/>
+              </w:rPr>
+              <w:t>vay</w:t>
+            </w:r>
+            <w:proofErr w:type="spellEnd"/>
+            <w:r>
+              <w:rPr>
+                <w:sz w:val="24"/>
+                <w:szCs w:val="24"/>
+              </w:rPr>
+              <w:t xml:space="preserve"> </w:t>
+            </w:r>
+            <w:proofErr w:type="spellStart"/>
+            <w:r>
+              <w:rPr>
+                <w:sz w:val="24"/>
+                <w:szCs w:val="24"/>
+              </w:rPr>
+              <w:t>mượn</w:t>
+            </w:r>
+            <w:proofErr w:type="spellEnd"/>
           </w:p>
         </w:tc>
       </w:tr>
@@ -3539,7 +2852,7 @@
                 <w:sz w:val="24"/>
                 <w:szCs w:val="24"/>
               </w:rPr>
-              <w:t>TIENTC</w:t>
+              <w:t>TIENVM</w:t>
             </w:r>
           </w:p>
         </w:tc>
@@ -3614,6 +2927,22 @@
                 <w:sz w:val="24"/>
                 <w:szCs w:val="24"/>
               </w:rPr>
+              <w:t>mà</w:t>
+            </w:r>
+            <w:proofErr w:type="spellEnd"/>
+            <w:r>
+              <w:rPr>
+                <w:sz w:val="24"/>
+                <w:szCs w:val="24"/>
+              </w:rPr>
+              <w:t xml:space="preserve"> </w:t>
+            </w:r>
+            <w:proofErr w:type="spellStart"/>
+            <w:r>
+              <w:rPr>
+                <w:sz w:val="24"/>
+                <w:szCs w:val="24"/>
+              </w:rPr>
               <w:t>người</w:t>
             </w:r>
             <w:proofErr w:type="spellEnd"/>
@@ -3646,71 +2975,71 @@
                 <w:sz w:val="24"/>
                 <w:szCs w:val="24"/>
               </w:rPr>
-              <w:t>dành</w:t>
-            </w:r>
-            <w:proofErr w:type="spellEnd"/>
-            <w:r>
-              <w:rPr>
-                <w:sz w:val="24"/>
-                <w:szCs w:val="24"/>
-              </w:rPr>
-              <w:t xml:space="preserve"> </w:t>
-            </w:r>
-            <w:proofErr w:type="spellStart"/>
-            <w:r>
-              <w:rPr>
-                <w:sz w:val="24"/>
-                <w:szCs w:val="24"/>
-              </w:rPr>
-              <w:t>cho</w:t>
-            </w:r>
-            <w:proofErr w:type="spellEnd"/>
-            <w:r>
-              <w:rPr>
-                <w:sz w:val="24"/>
-                <w:szCs w:val="24"/>
-              </w:rPr>
-              <w:t xml:space="preserve"> </w:t>
-            </w:r>
-            <w:proofErr w:type="spellStart"/>
-            <w:r>
-              <w:rPr>
-                <w:sz w:val="24"/>
-                <w:szCs w:val="24"/>
-              </w:rPr>
-              <w:t>khoản</w:t>
-            </w:r>
-            <w:proofErr w:type="spellEnd"/>
-            <w:r>
-              <w:rPr>
-                <w:sz w:val="24"/>
-                <w:szCs w:val="24"/>
-              </w:rPr>
-              <w:t xml:space="preserve"> </w:t>
-            </w:r>
-            <w:proofErr w:type="spellStart"/>
-            <w:r>
-              <w:rPr>
-                <w:sz w:val="24"/>
-                <w:szCs w:val="24"/>
-              </w:rPr>
-              <w:t>thu</w:t>
-            </w:r>
-            <w:proofErr w:type="spellEnd"/>
-            <w:r>
-              <w:rPr>
-                <w:sz w:val="24"/>
-                <w:szCs w:val="24"/>
-              </w:rPr>
-              <w:t xml:space="preserve"> chi </w:t>
-            </w:r>
-            <w:proofErr w:type="spellStart"/>
-            <w:r>
-              <w:rPr>
-                <w:sz w:val="24"/>
-                <w:szCs w:val="24"/>
-              </w:rPr>
-              <w:t>đó</w:t>
+              <w:t>vay</w:t>
+            </w:r>
+            <w:proofErr w:type="spellEnd"/>
+            <w:r>
+              <w:rPr>
+                <w:sz w:val="24"/>
+                <w:szCs w:val="24"/>
+              </w:rPr>
+              <w:t xml:space="preserve"> </w:t>
+            </w:r>
+            <w:proofErr w:type="spellStart"/>
+            <w:r>
+              <w:rPr>
+                <w:sz w:val="24"/>
+                <w:szCs w:val="24"/>
+              </w:rPr>
+              <w:t>mượn</w:t>
+            </w:r>
+            <w:proofErr w:type="spellEnd"/>
+            <w:r>
+              <w:rPr>
+                <w:sz w:val="24"/>
+                <w:szCs w:val="24"/>
+              </w:rPr>
+              <w:t xml:space="preserve"> </w:t>
+            </w:r>
+            <w:proofErr w:type="spellStart"/>
+            <w:r>
+              <w:rPr>
+                <w:sz w:val="24"/>
+                <w:szCs w:val="24"/>
+              </w:rPr>
+              <w:t>từ</w:t>
+            </w:r>
+            <w:proofErr w:type="spellEnd"/>
+            <w:r>
+              <w:rPr>
+                <w:sz w:val="24"/>
+                <w:szCs w:val="24"/>
+              </w:rPr>
+              <w:t xml:space="preserve"> </w:t>
+            </w:r>
+            <w:proofErr w:type="spellStart"/>
+            <w:r>
+              <w:rPr>
+                <w:sz w:val="24"/>
+                <w:szCs w:val="24"/>
+              </w:rPr>
+              <w:t>đối</w:t>
+            </w:r>
+            <w:proofErr w:type="spellEnd"/>
+            <w:r>
+              <w:rPr>
+                <w:sz w:val="24"/>
+                <w:szCs w:val="24"/>
+              </w:rPr>
+              <w:t xml:space="preserve"> </w:t>
+            </w:r>
+            <w:proofErr w:type="spellStart"/>
+            <w:r>
+              <w:rPr>
+                <w:sz w:val="24"/>
+                <w:szCs w:val="24"/>
+              </w:rPr>
+              <w:t>tượng</w:t>
             </w:r>
             <w:proofErr w:type="spellEnd"/>
           </w:p>
@@ -3734,7 +3063,7 @@
                 <w:sz w:val="24"/>
                 <w:szCs w:val="24"/>
               </w:rPr>
-              <w:t>NGAYTC</w:t>
+              <w:t>LOAI</w:t>
             </w:r>
           </w:p>
         </w:tc>
@@ -3755,7 +3084,7 @@
                 <w:sz w:val="24"/>
                 <w:szCs w:val="24"/>
               </w:rPr>
-              <w:t>DATE</w:t>
+              <w:t>BIT</w:t>
             </w:r>
           </w:p>
         </w:tc>
@@ -3777,121 +3106,80 @@
                 <w:sz w:val="24"/>
                 <w:szCs w:val="24"/>
               </w:rPr>
-              <w:t>Ngày</w:t>
-            </w:r>
-            <w:proofErr w:type="spellEnd"/>
-            <w:r>
-              <w:rPr>
-                <w:sz w:val="24"/>
-                <w:szCs w:val="24"/>
-              </w:rPr>
-              <w:t xml:space="preserve"> </w:t>
-            </w:r>
-            <w:proofErr w:type="spellStart"/>
-            <w:r>
-              <w:rPr>
-                <w:sz w:val="24"/>
-                <w:szCs w:val="24"/>
-              </w:rPr>
-              <w:t>người</w:t>
-            </w:r>
-            <w:proofErr w:type="spellEnd"/>
-            <w:r>
-              <w:rPr>
-                <w:sz w:val="24"/>
-                <w:szCs w:val="24"/>
-              </w:rPr>
-              <w:t xml:space="preserve"> </w:t>
-            </w:r>
-            <w:proofErr w:type="spellStart"/>
-            <w:r>
-              <w:rPr>
-                <w:sz w:val="24"/>
-                <w:szCs w:val="24"/>
-              </w:rPr>
-              <w:t>dùng</w:t>
-            </w:r>
-            <w:proofErr w:type="spellEnd"/>
-            <w:r>
-              <w:rPr>
-                <w:sz w:val="24"/>
-                <w:szCs w:val="24"/>
-              </w:rPr>
-              <w:t xml:space="preserve"> </w:t>
-            </w:r>
-            <w:proofErr w:type="spellStart"/>
-            <w:r>
-              <w:rPr>
-                <w:sz w:val="24"/>
-                <w:szCs w:val="24"/>
-              </w:rPr>
-              <w:t>sử</w:t>
-            </w:r>
-            <w:proofErr w:type="spellEnd"/>
-            <w:r>
-              <w:rPr>
-                <w:sz w:val="24"/>
-                <w:szCs w:val="24"/>
-              </w:rPr>
-              <w:t xml:space="preserve"> </w:t>
-            </w:r>
-            <w:proofErr w:type="spellStart"/>
-            <w:r>
-              <w:rPr>
-                <w:sz w:val="24"/>
-                <w:szCs w:val="24"/>
-              </w:rPr>
-              <w:t>dụng</w:t>
-            </w:r>
-            <w:proofErr w:type="spellEnd"/>
-            <w:r>
-              <w:rPr>
-                <w:sz w:val="24"/>
-                <w:szCs w:val="24"/>
-              </w:rPr>
-              <w:t xml:space="preserve"> </w:t>
-            </w:r>
-            <w:proofErr w:type="spellStart"/>
-            <w:r>
-              <w:rPr>
-                <w:sz w:val="24"/>
-                <w:szCs w:val="24"/>
-              </w:rPr>
-              <w:t>khoản</w:t>
-            </w:r>
-            <w:proofErr w:type="spellEnd"/>
-            <w:r>
-              <w:rPr>
-                <w:sz w:val="24"/>
-                <w:szCs w:val="24"/>
-              </w:rPr>
-              <w:t xml:space="preserve"> </w:t>
-            </w:r>
-            <w:proofErr w:type="spellStart"/>
-            <w:r>
-              <w:rPr>
-                <w:sz w:val="24"/>
-                <w:szCs w:val="24"/>
-              </w:rPr>
-              <w:t>thu</w:t>
-            </w:r>
-            <w:proofErr w:type="spellEnd"/>
-            <w:r>
-              <w:rPr>
-                <w:sz w:val="24"/>
-                <w:szCs w:val="24"/>
-              </w:rPr>
-              <w:t xml:space="preserve"> chi </w:t>
-            </w:r>
-            <w:proofErr w:type="spellStart"/>
-            <w:r>
-              <w:rPr>
-                <w:sz w:val="24"/>
-                <w:szCs w:val="24"/>
-              </w:rPr>
-              <w:t>đó</w:t>
-            </w:r>
-            <w:proofErr w:type="spellEnd"/>
+              <w:t>Mượn</w:t>
+            </w:r>
+            <w:proofErr w:type="spellEnd"/>
+            <w:r>
+              <w:rPr>
+                <w:sz w:val="24"/>
+                <w:szCs w:val="24"/>
+              </w:rPr>
+              <w:t xml:space="preserve"> </w:t>
+            </w:r>
+            <w:proofErr w:type="spellStart"/>
+            <w:r>
+              <w:rPr>
+                <w:sz w:val="24"/>
+                <w:szCs w:val="24"/>
+              </w:rPr>
+              <w:t>là</w:t>
+            </w:r>
+            <w:proofErr w:type="spellEnd"/>
+            <w:r>
+              <w:rPr>
+                <w:sz w:val="24"/>
+                <w:szCs w:val="24"/>
+              </w:rPr>
+              <w:t xml:space="preserve"> 0, </w:t>
+            </w:r>
+            <w:proofErr w:type="spellStart"/>
+            <w:r>
+              <w:rPr>
+                <w:sz w:val="24"/>
+                <w:szCs w:val="24"/>
+              </w:rPr>
+              <w:t>cho</w:t>
+            </w:r>
+            <w:proofErr w:type="spellEnd"/>
+            <w:r>
+              <w:rPr>
+                <w:sz w:val="24"/>
+                <w:szCs w:val="24"/>
+              </w:rPr>
+              <w:t xml:space="preserve"> </w:t>
+            </w:r>
+            <w:proofErr w:type="spellStart"/>
+            <w:r>
+              <w:rPr>
+                <w:sz w:val="24"/>
+                <w:szCs w:val="24"/>
+              </w:rPr>
+              <w:t>mượn</w:t>
+            </w:r>
+            <w:proofErr w:type="spellEnd"/>
+            <w:r>
+              <w:rPr>
+                <w:sz w:val="24"/>
+                <w:szCs w:val="24"/>
+              </w:rPr>
+              <w:t xml:space="preserve"> </w:t>
+            </w:r>
+            <w:proofErr w:type="spellStart"/>
+            <w:r>
+              <w:rPr>
+                <w:sz w:val="24"/>
+                <w:szCs w:val="24"/>
+              </w:rPr>
+              <w:t>là</w:t>
+            </w:r>
+            <w:proofErr w:type="spellEnd"/>
+            <w:r>
+              <w:rPr>
+                <w:sz w:val="24"/>
+                <w:szCs w:val="24"/>
+              </w:rPr>
+              <w:t xml:space="preserve"> 1</w:t>
+            </w:r>
           </w:p>
         </w:tc>
       </w:tr>
@@ -3913,7 +3201,8 @@
                 <w:sz w:val="24"/>
                 <w:szCs w:val="24"/>
               </w:rPr>
-              <w:t>MAGD</w:t>
+              <w:lastRenderedPageBreak/>
+              <w:t>NGAYVM</w:t>
             </w:r>
           </w:p>
         </w:tc>
@@ -3934,7 +3223,7 @@
                 <w:sz w:val="24"/>
                 <w:szCs w:val="24"/>
               </w:rPr>
-              <w:t>VARCHAR</w:t>
+              <w:t>DATE</w:t>
             </w:r>
           </w:p>
         </w:tc>
@@ -3956,167 +3245,7 @@
                 <w:sz w:val="24"/>
                 <w:szCs w:val="24"/>
               </w:rPr>
-              <w:t>Mã</w:t>
-            </w:r>
-            <w:proofErr w:type="spellEnd"/>
-            <w:r>
-              <w:rPr>
-                <w:sz w:val="24"/>
-                <w:szCs w:val="24"/>
-              </w:rPr>
-              <w:t xml:space="preserve"> </w:t>
-            </w:r>
-            <w:proofErr w:type="spellStart"/>
-            <w:r>
-              <w:rPr>
-                <w:sz w:val="24"/>
-                <w:szCs w:val="24"/>
-              </w:rPr>
-              <w:t>giao</w:t>
-            </w:r>
-            <w:proofErr w:type="spellEnd"/>
-            <w:r>
-              <w:rPr>
-                <w:sz w:val="24"/>
-                <w:szCs w:val="24"/>
-              </w:rPr>
-              <w:t xml:space="preserve"> </w:t>
-            </w:r>
-            <w:proofErr w:type="spellStart"/>
-            <w:r>
-              <w:rPr>
-                <w:sz w:val="24"/>
-                <w:szCs w:val="24"/>
-              </w:rPr>
-              <w:t>dịch</w:t>
-            </w:r>
-            <w:proofErr w:type="spellEnd"/>
-            <w:r>
-              <w:rPr>
-                <w:sz w:val="24"/>
-                <w:szCs w:val="24"/>
-              </w:rPr>
-              <w:t xml:space="preserve"> </w:t>
-            </w:r>
-            <w:proofErr w:type="spellStart"/>
-            <w:r>
-              <w:rPr>
-                <w:sz w:val="24"/>
-                <w:szCs w:val="24"/>
-              </w:rPr>
-              <w:t>để</w:t>
-            </w:r>
-            <w:proofErr w:type="spellEnd"/>
-            <w:r>
-              <w:rPr>
-                <w:sz w:val="24"/>
-                <w:szCs w:val="24"/>
-              </w:rPr>
-              <w:t xml:space="preserve"> </w:t>
-            </w:r>
-            <w:proofErr w:type="spellStart"/>
-            <w:r>
-              <w:rPr>
-                <w:sz w:val="24"/>
-                <w:szCs w:val="24"/>
-              </w:rPr>
-              <w:t>quản</w:t>
-            </w:r>
-            <w:proofErr w:type="spellEnd"/>
-            <w:r>
-              <w:rPr>
-                <w:sz w:val="24"/>
-                <w:szCs w:val="24"/>
-              </w:rPr>
-              <w:t xml:space="preserve"> </w:t>
-            </w:r>
-            <w:proofErr w:type="spellStart"/>
-            <w:r>
-              <w:rPr>
-                <w:sz w:val="24"/>
-                <w:szCs w:val="24"/>
-              </w:rPr>
-              <w:t>lý</w:t>
-            </w:r>
-            <w:proofErr w:type="spellEnd"/>
-            <w:r>
-              <w:rPr>
-                <w:sz w:val="24"/>
-                <w:szCs w:val="24"/>
-              </w:rPr>
-              <w:t xml:space="preserve"> </w:t>
-            </w:r>
-            <w:proofErr w:type="spellStart"/>
-            <w:r>
-              <w:rPr>
-                <w:sz w:val="24"/>
-                <w:szCs w:val="24"/>
-              </w:rPr>
-              <w:t>các</w:t>
-            </w:r>
-            <w:proofErr w:type="spellEnd"/>
-            <w:r>
-              <w:rPr>
-                <w:sz w:val="24"/>
-                <w:szCs w:val="24"/>
-              </w:rPr>
-              <w:t xml:space="preserve"> </w:t>
-            </w:r>
-            <w:proofErr w:type="spellStart"/>
-            <w:r>
-              <w:rPr>
-                <w:sz w:val="24"/>
-                <w:szCs w:val="24"/>
-              </w:rPr>
-              <w:t>khoản</w:t>
-            </w:r>
-            <w:proofErr w:type="spellEnd"/>
-            <w:r>
-              <w:rPr>
-                <w:sz w:val="24"/>
-                <w:szCs w:val="24"/>
-              </w:rPr>
-              <w:t xml:space="preserve"> </w:t>
-            </w:r>
-            <w:proofErr w:type="spellStart"/>
-            <w:r>
-              <w:rPr>
-                <w:sz w:val="24"/>
-                <w:szCs w:val="24"/>
-              </w:rPr>
-              <w:t>giao</w:t>
-            </w:r>
-            <w:proofErr w:type="spellEnd"/>
-            <w:r>
-              <w:rPr>
-                <w:sz w:val="24"/>
-                <w:szCs w:val="24"/>
-              </w:rPr>
-              <w:t xml:space="preserve"> </w:t>
-            </w:r>
-            <w:proofErr w:type="spellStart"/>
-            <w:r>
-              <w:rPr>
-                <w:sz w:val="24"/>
-                <w:szCs w:val="24"/>
-              </w:rPr>
-              <w:t>dịch</w:t>
-            </w:r>
-            <w:proofErr w:type="spellEnd"/>
-            <w:r>
-              <w:rPr>
-                <w:sz w:val="24"/>
-                <w:szCs w:val="24"/>
-              </w:rPr>
-              <w:t xml:space="preserve"> </w:t>
-            </w:r>
-            <w:proofErr w:type="spellStart"/>
-            <w:r>
-              <w:rPr>
-                <w:sz w:val="24"/>
-                <w:szCs w:val="24"/>
-              </w:rPr>
-              <w:t>của</w:t>
+              <w:t>Ngày</w:t>
             </w:r>
             <w:proofErr w:type="spellEnd"/>
             <w:r>
@@ -4151,390 +3280,6 @@
               <w:t>dùng</w:t>
             </w:r>
             <w:proofErr w:type="spellEnd"/>
-          </w:p>
-        </w:tc>
-      </w:tr>
-      <w:tr>
-        <w:tc>
-          <w:tcPr>
-            <w:tcW w:w="2515" w:type="dxa"/>
-          </w:tcPr>
-          <w:p>
-            <w:pPr>
-              <w:jc w:val="center"/>
-              <w:rPr>
-                <w:sz w:val="24"/>
-                <w:szCs w:val="24"/>
-              </w:rPr>
-            </w:pPr>
-            <w:r>
-              <w:rPr>
-                <w:sz w:val="24"/>
-                <w:szCs w:val="24"/>
-              </w:rPr>
-              <w:t>TIENGD</w:t>
-            </w:r>
-          </w:p>
-        </w:tc>
-        <w:tc>
-          <w:tcPr>
-            <w:tcW w:w="1800" w:type="dxa"/>
-          </w:tcPr>
-          <w:p>
-            <w:pPr>
-              <w:jc w:val="center"/>
-              <w:rPr>
-                <w:sz w:val="24"/>
-                <w:szCs w:val="24"/>
-              </w:rPr>
-            </w:pPr>
-            <w:r>
-              <w:rPr>
-                <w:sz w:val="24"/>
-                <w:szCs w:val="24"/>
-              </w:rPr>
-              <w:t>INT</w:t>
-            </w:r>
-          </w:p>
-        </w:tc>
-        <w:tc>
-          <w:tcPr>
-            <w:tcW w:w="5035" w:type="dxa"/>
-          </w:tcPr>
-          <w:p>
-            <w:pPr>
-              <w:jc w:val="center"/>
-              <w:rPr>
-                <w:sz w:val="24"/>
-                <w:szCs w:val="24"/>
-              </w:rPr>
-            </w:pPr>
-            <w:proofErr w:type="spellStart"/>
-            <w:r>
-              <w:rPr>
-                <w:sz w:val="24"/>
-                <w:szCs w:val="24"/>
-              </w:rPr>
-              <w:t>Tiền</w:t>
-            </w:r>
-            <w:proofErr w:type="spellEnd"/>
-            <w:r>
-              <w:rPr>
-                <w:sz w:val="24"/>
-                <w:szCs w:val="24"/>
-              </w:rPr>
-              <w:t xml:space="preserve"> </w:t>
-            </w:r>
-            <w:proofErr w:type="spellStart"/>
-            <w:r>
-              <w:rPr>
-                <w:sz w:val="24"/>
-                <w:szCs w:val="24"/>
-              </w:rPr>
-              <w:t>giao</w:t>
-            </w:r>
-            <w:proofErr w:type="spellEnd"/>
-            <w:r>
-              <w:rPr>
-                <w:sz w:val="24"/>
-                <w:szCs w:val="24"/>
-              </w:rPr>
-              <w:t xml:space="preserve"> </w:t>
-            </w:r>
-            <w:proofErr w:type="spellStart"/>
-            <w:r>
-              <w:rPr>
-                <w:sz w:val="24"/>
-                <w:szCs w:val="24"/>
-              </w:rPr>
-              <w:t>dịch</w:t>
-            </w:r>
-            <w:proofErr w:type="spellEnd"/>
-            <w:r>
-              <w:rPr>
-                <w:sz w:val="24"/>
-                <w:szCs w:val="24"/>
-              </w:rPr>
-              <w:t xml:space="preserve"> </w:t>
-            </w:r>
-            <w:proofErr w:type="spellStart"/>
-            <w:r>
-              <w:rPr>
-                <w:sz w:val="24"/>
-                <w:szCs w:val="24"/>
-              </w:rPr>
-              <w:t>mà</w:t>
-            </w:r>
-            <w:proofErr w:type="spellEnd"/>
-            <w:r>
-              <w:rPr>
-                <w:sz w:val="24"/>
-                <w:szCs w:val="24"/>
-              </w:rPr>
-              <w:t xml:space="preserve"> </w:t>
-            </w:r>
-            <w:proofErr w:type="spellStart"/>
-            <w:r>
-              <w:rPr>
-                <w:sz w:val="24"/>
-                <w:szCs w:val="24"/>
-              </w:rPr>
-              <w:t>người</w:t>
-            </w:r>
-            <w:proofErr w:type="spellEnd"/>
-            <w:r>
-              <w:rPr>
-                <w:sz w:val="24"/>
-                <w:szCs w:val="24"/>
-              </w:rPr>
-              <w:t xml:space="preserve"> </w:t>
-            </w:r>
-            <w:proofErr w:type="spellStart"/>
-            <w:r>
-              <w:rPr>
-                <w:sz w:val="24"/>
-                <w:szCs w:val="24"/>
-              </w:rPr>
-              <w:t>dùng</w:t>
-            </w:r>
-            <w:proofErr w:type="spellEnd"/>
-            <w:r>
-              <w:rPr>
-                <w:sz w:val="24"/>
-                <w:szCs w:val="24"/>
-              </w:rPr>
-              <w:t xml:space="preserve"> </w:t>
-            </w:r>
-            <w:proofErr w:type="spellStart"/>
-            <w:r>
-              <w:rPr>
-                <w:sz w:val="24"/>
-                <w:szCs w:val="24"/>
-              </w:rPr>
-              <w:t>sử</w:t>
-            </w:r>
-            <w:proofErr w:type="spellEnd"/>
-            <w:r>
-              <w:rPr>
-                <w:sz w:val="24"/>
-                <w:szCs w:val="24"/>
-              </w:rPr>
-              <w:t xml:space="preserve"> </w:t>
-            </w:r>
-            <w:proofErr w:type="spellStart"/>
-            <w:r>
-              <w:rPr>
-                <w:sz w:val="24"/>
-                <w:szCs w:val="24"/>
-              </w:rPr>
-              <w:t>dụng</w:t>
-            </w:r>
-            <w:proofErr w:type="spellEnd"/>
-          </w:p>
-        </w:tc>
-      </w:tr>
-      <w:tr>
-        <w:tc>
-          <w:tcPr>
-            <w:tcW w:w="2515" w:type="dxa"/>
-          </w:tcPr>
-          <w:p>
-            <w:pPr>
-              <w:jc w:val="center"/>
-              <w:rPr>
-                <w:sz w:val="24"/>
-                <w:szCs w:val="24"/>
-              </w:rPr>
-            </w:pPr>
-            <w:r>
-              <w:rPr>
-                <w:sz w:val="24"/>
-                <w:szCs w:val="24"/>
-              </w:rPr>
-              <w:t>NGAYGD</w:t>
-            </w:r>
-          </w:p>
-        </w:tc>
-        <w:tc>
-          <w:tcPr>
-            <w:tcW w:w="1800" w:type="dxa"/>
-          </w:tcPr>
-          <w:p>
-            <w:pPr>
-              <w:jc w:val="center"/>
-              <w:rPr>
-                <w:sz w:val="24"/>
-                <w:szCs w:val="24"/>
-              </w:rPr>
-            </w:pPr>
-            <w:r>
-              <w:rPr>
-                <w:sz w:val="24"/>
-                <w:szCs w:val="24"/>
-              </w:rPr>
-              <w:t>DATE</w:t>
-            </w:r>
-          </w:p>
-        </w:tc>
-        <w:tc>
-          <w:tcPr>
-            <w:tcW w:w="5035" w:type="dxa"/>
-          </w:tcPr>
-          <w:p>
-            <w:pPr>
-              <w:jc w:val="center"/>
-              <w:rPr>
-                <w:sz w:val="24"/>
-                <w:szCs w:val="24"/>
-              </w:rPr>
-            </w:pPr>
-            <w:proofErr w:type="spellStart"/>
-            <w:r>
-              <w:rPr>
-                <w:sz w:val="24"/>
-                <w:szCs w:val="24"/>
-              </w:rPr>
-              <w:t>Ngày</w:t>
-            </w:r>
-            <w:proofErr w:type="spellEnd"/>
-            <w:r>
-              <w:rPr>
-                <w:sz w:val="24"/>
-                <w:szCs w:val="24"/>
-              </w:rPr>
-              <w:t xml:space="preserve"> </w:t>
-            </w:r>
-            <w:proofErr w:type="spellStart"/>
-            <w:r>
-              <w:rPr>
-                <w:sz w:val="24"/>
-                <w:szCs w:val="24"/>
-              </w:rPr>
-              <w:t>giao</w:t>
-            </w:r>
-            <w:proofErr w:type="spellEnd"/>
-            <w:r>
-              <w:rPr>
-                <w:sz w:val="24"/>
-                <w:szCs w:val="24"/>
-              </w:rPr>
-              <w:t xml:space="preserve"> </w:t>
-            </w:r>
-            <w:proofErr w:type="spellStart"/>
-            <w:r>
-              <w:rPr>
-                <w:sz w:val="24"/>
-                <w:szCs w:val="24"/>
-              </w:rPr>
-              <w:t>dịch</w:t>
-            </w:r>
-            <w:proofErr w:type="spellEnd"/>
-            <w:r>
-              <w:rPr>
-                <w:sz w:val="24"/>
-                <w:szCs w:val="24"/>
-              </w:rPr>
-              <w:t xml:space="preserve"> </w:t>
-            </w:r>
-          </w:p>
-        </w:tc>
-      </w:tr>
-      <w:tr>
-        <w:tc>
-          <w:tcPr>
-            <w:tcW w:w="2515" w:type="dxa"/>
-          </w:tcPr>
-          <w:p>
-            <w:pPr>
-              <w:jc w:val="center"/>
-              <w:rPr>
-                <w:sz w:val="24"/>
-                <w:szCs w:val="24"/>
-              </w:rPr>
-            </w:pPr>
-            <w:r>
-              <w:rPr>
-                <w:sz w:val="24"/>
-                <w:szCs w:val="24"/>
-              </w:rPr>
-              <w:t>TENDOITUONG</w:t>
-            </w:r>
-          </w:p>
-        </w:tc>
-        <w:tc>
-          <w:tcPr>
-            <w:tcW w:w="1800" w:type="dxa"/>
-          </w:tcPr>
-          <w:p>
-            <w:pPr>
-              <w:jc w:val="center"/>
-              <w:rPr>
-                <w:sz w:val="24"/>
-                <w:szCs w:val="24"/>
-              </w:rPr>
-            </w:pPr>
-            <w:r>
-              <w:rPr>
-                <w:sz w:val="24"/>
-                <w:szCs w:val="24"/>
-              </w:rPr>
-              <w:t>VARCHAR</w:t>
-            </w:r>
-          </w:p>
-        </w:tc>
-        <w:tc>
-          <w:tcPr>
-            <w:tcW w:w="5035" w:type="dxa"/>
-          </w:tcPr>
-          <w:p>
-            <w:pPr>
-              <w:jc w:val="center"/>
-              <w:rPr>
-                <w:sz w:val="24"/>
-                <w:szCs w:val="24"/>
-              </w:rPr>
-            </w:pPr>
-            <w:proofErr w:type="spellStart"/>
-            <w:r>
-              <w:rPr>
-                <w:sz w:val="24"/>
-                <w:szCs w:val="24"/>
-              </w:rPr>
-              <w:t>Tên</w:t>
-            </w:r>
-            <w:proofErr w:type="spellEnd"/>
-            <w:r>
-              <w:rPr>
-                <w:sz w:val="24"/>
-                <w:szCs w:val="24"/>
-              </w:rPr>
-              <w:t xml:space="preserve"> </w:t>
-            </w:r>
-            <w:proofErr w:type="spellStart"/>
-            <w:r>
-              <w:rPr>
-                <w:sz w:val="24"/>
-                <w:szCs w:val="24"/>
-              </w:rPr>
-              <w:t>đối</w:t>
-            </w:r>
-            <w:proofErr w:type="spellEnd"/>
-            <w:r>
-              <w:rPr>
-                <w:sz w:val="24"/>
-                <w:szCs w:val="24"/>
-              </w:rPr>
-              <w:t xml:space="preserve"> </w:t>
-            </w:r>
-            <w:proofErr w:type="spellStart"/>
-            <w:r>
-              <w:rPr>
-                <w:sz w:val="24"/>
-                <w:szCs w:val="24"/>
-              </w:rPr>
-              <w:t>tượng</w:t>
-            </w:r>
-            <w:proofErr w:type="spellEnd"/>
             <w:r>
               <w:rPr>
                 <w:sz w:val="24"/>
@@ -4565,559 +3310,6 @@
                 <w:szCs w:val="24"/>
               </w:rPr>
               <w:t>mượn</w:t>
-            </w:r>
-            <w:proofErr w:type="spellEnd"/>
-          </w:p>
-        </w:tc>
-      </w:tr>
-      <w:tr>
-        <w:tc>
-          <w:tcPr>
-            <w:tcW w:w="2515" w:type="dxa"/>
-          </w:tcPr>
-          <w:p>
-            <w:pPr>
-              <w:jc w:val="center"/>
-              <w:rPr>
-                <w:sz w:val="24"/>
-                <w:szCs w:val="24"/>
-              </w:rPr>
-            </w:pPr>
-            <w:r>
-              <w:rPr>
-                <w:sz w:val="24"/>
-                <w:szCs w:val="24"/>
-              </w:rPr>
-              <w:t>TIENVM</w:t>
-            </w:r>
-          </w:p>
-        </w:tc>
-        <w:tc>
-          <w:tcPr>
-            <w:tcW w:w="1800" w:type="dxa"/>
-          </w:tcPr>
-          <w:p>
-            <w:pPr>
-              <w:jc w:val="center"/>
-              <w:rPr>
-                <w:sz w:val="24"/>
-                <w:szCs w:val="24"/>
-              </w:rPr>
-            </w:pPr>
-            <w:r>
-              <w:rPr>
-                <w:sz w:val="24"/>
-                <w:szCs w:val="24"/>
-              </w:rPr>
-              <w:t>INT</w:t>
-            </w:r>
-          </w:p>
-        </w:tc>
-        <w:tc>
-          <w:tcPr>
-            <w:tcW w:w="5035" w:type="dxa"/>
-          </w:tcPr>
-          <w:p>
-            <w:pPr>
-              <w:jc w:val="center"/>
-              <w:rPr>
-                <w:sz w:val="24"/>
-                <w:szCs w:val="24"/>
-              </w:rPr>
-            </w:pPr>
-            <w:proofErr w:type="spellStart"/>
-            <w:r>
-              <w:rPr>
-                <w:sz w:val="24"/>
-                <w:szCs w:val="24"/>
-              </w:rPr>
-              <w:t>Số</w:t>
-            </w:r>
-            <w:proofErr w:type="spellEnd"/>
-            <w:r>
-              <w:rPr>
-                <w:sz w:val="24"/>
-                <w:szCs w:val="24"/>
-              </w:rPr>
-              <w:t xml:space="preserve"> </w:t>
-            </w:r>
-            <w:proofErr w:type="spellStart"/>
-            <w:r>
-              <w:rPr>
-                <w:sz w:val="24"/>
-                <w:szCs w:val="24"/>
-              </w:rPr>
-              <w:t>tiền</w:t>
-            </w:r>
-            <w:proofErr w:type="spellEnd"/>
-            <w:r>
-              <w:rPr>
-                <w:sz w:val="24"/>
-                <w:szCs w:val="24"/>
-              </w:rPr>
-              <w:t xml:space="preserve"> </w:t>
-            </w:r>
-            <w:proofErr w:type="spellStart"/>
-            <w:r>
-              <w:rPr>
-                <w:sz w:val="24"/>
-                <w:szCs w:val="24"/>
-              </w:rPr>
-              <w:t>mà</w:t>
-            </w:r>
-            <w:proofErr w:type="spellEnd"/>
-            <w:r>
-              <w:rPr>
-                <w:sz w:val="24"/>
-                <w:szCs w:val="24"/>
-              </w:rPr>
-              <w:t xml:space="preserve"> </w:t>
-            </w:r>
-            <w:proofErr w:type="spellStart"/>
-            <w:r>
-              <w:rPr>
-                <w:sz w:val="24"/>
-                <w:szCs w:val="24"/>
-              </w:rPr>
-              <w:t>người</w:t>
-            </w:r>
-            <w:proofErr w:type="spellEnd"/>
-            <w:r>
-              <w:rPr>
-                <w:sz w:val="24"/>
-                <w:szCs w:val="24"/>
-              </w:rPr>
-              <w:t xml:space="preserve"> </w:t>
-            </w:r>
-            <w:proofErr w:type="spellStart"/>
-            <w:r>
-              <w:rPr>
-                <w:sz w:val="24"/>
-                <w:szCs w:val="24"/>
-              </w:rPr>
-              <w:t>dùng</w:t>
-            </w:r>
-            <w:proofErr w:type="spellEnd"/>
-            <w:r>
-              <w:rPr>
-                <w:sz w:val="24"/>
-                <w:szCs w:val="24"/>
-              </w:rPr>
-              <w:t xml:space="preserve"> </w:t>
-            </w:r>
-            <w:proofErr w:type="spellStart"/>
-            <w:r>
-              <w:rPr>
-                <w:sz w:val="24"/>
-                <w:szCs w:val="24"/>
-              </w:rPr>
-              <w:t>vay</w:t>
-            </w:r>
-            <w:proofErr w:type="spellEnd"/>
-            <w:r>
-              <w:rPr>
-                <w:sz w:val="24"/>
-                <w:szCs w:val="24"/>
-              </w:rPr>
-              <w:t xml:space="preserve"> </w:t>
-            </w:r>
-            <w:proofErr w:type="spellStart"/>
-            <w:r>
-              <w:rPr>
-                <w:sz w:val="24"/>
-                <w:szCs w:val="24"/>
-              </w:rPr>
-              <w:t>mượn</w:t>
-            </w:r>
-            <w:proofErr w:type="spellEnd"/>
-            <w:r>
-              <w:rPr>
-                <w:sz w:val="24"/>
-                <w:szCs w:val="24"/>
-              </w:rPr>
-              <w:t xml:space="preserve"> </w:t>
-            </w:r>
-            <w:proofErr w:type="spellStart"/>
-            <w:r>
-              <w:rPr>
-                <w:sz w:val="24"/>
-                <w:szCs w:val="24"/>
-              </w:rPr>
-              <w:t>từ</w:t>
-            </w:r>
-            <w:proofErr w:type="spellEnd"/>
-            <w:r>
-              <w:rPr>
-                <w:sz w:val="24"/>
-                <w:szCs w:val="24"/>
-              </w:rPr>
-              <w:t xml:space="preserve"> </w:t>
-            </w:r>
-            <w:proofErr w:type="spellStart"/>
-            <w:r>
-              <w:rPr>
-                <w:sz w:val="24"/>
-                <w:szCs w:val="24"/>
-              </w:rPr>
-              <w:t>đối</w:t>
-            </w:r>
-            <w:proofErr w:type="spellEnd"/>
-            <w:r>
-              <w:rPr>
-                <w:sz w:val="24"/>
-                <w:szCs w:val="24"/>
-              </w:rPr>
-              <w:t xml:space="preserve"> </w:t>
-            </w:r>
-            <w:proofErr w:type="spellStart"/>
-            <w:r>
-              <w:rPr>
-                <w:sz w:val="24"/>
-                <w:szCs w:val="24"/>
-              </w:rPr>
-              <w:t>tượng</w:t>
-            </w:r>
-            <w:proofErr w:type="spellEnd"/>
-          </w:p>
-        </w:tc>
-      </w:tr>
-      <w:tr>
-        <w:tc>
-          <w:tcPr>
-            <w:tcW w:w="2515" w:type="dxa"/>
-          </w:tcPr>
-          <w:p>
-            <w:pPr>
-              <w:jc w:val="center"/>
-              <w:rPr>
-                <w:sz w:val="24"/>
-                <w:szCs w:val="24"/>
-              </w:rPr>
-            </w:pPr>
-            <w:r>
-              <w:rPr>
-                <w:sz w:val="24"/>
-                <w:szCs w:val="24"/>
-              </w:rPr>
-              <w:t>NGAYVM</w:t>
-            </w:r>
-          </w:p>
-        </w:tc>
-        <w:tc>
-          <w:tcPr>
-            <w:tcW w:w="1800" w:type="dxa"/>
-          </w:tcPr>
-          <w:p>
-            <w:pPr>
-              <w:jc w:val="center"/>
-              <w:rPr>
-                <w:sz w:val="24"/>
-                <w:szCs w:val="24"/>
-              </w:rPr>
-            </w:pPr>
-            <w:r>
-              <w:rPr>
-                <w:sz w:val="24"/>
-                <w:szCs w:val="24"/>
-              </w:rPr>
-              <w:t>DATE</w:t>
-            </w:r>
-          </w:p>
-        </w:tc>
-        <w:tc>
-          <w:tcPr>
-            <w:tcW w:w="5035" w:type="dxa"/>
-          </w:tcPr>
-          <w:p>
-            <w:pPr>
-              <w:jc w:val="center"/>
-              <w:rPr>
-                <w:sz w:val="24"/>
-                <w:szCs w:val="24"/>
-              </w:rPr>
-            </w:pPr>
-            <w:proofErr w:type="spellStart"/>
-            <w:r>
-              <w:rPr>
-                <w:sz w:val="24"/>
-                <w:szCs w:val="24"/>
-              </w:rPr>
-              <w:t>Ngày</w:t>
-            </w:r>
-            <w:proofErr w:type="spellEnd"/>
-            <w:r>
-              <w:rPr>
-                <w:sz w:val="24"/>
-                <w:szCs w:val="24"/>
-              </w:rPr>
-              <w:t xml:space="preserve"> </w:t>
-            </w:r>
-            <w:proofErr w:type="spellStart"/>
-            <w:r>
-              <w:rPr>
-                <w:sz w:val="24"/>
-                <w:szCs w:val="24"/>
-              </w:rPr>
-              <w:t>người</w:t>
-            </w:r>
-            <w:proofErr w:type="spellEnd"/>
-            <w:r>
-              <w:rPr>
-                <w:sz w:val="24"/>
-                <w:szCs w:val="24"/>
-              </w:rPr>
-              <w:t xml:space="preserve"> </w:t>
-            </w:r>
-            <w:proofErr w:type="spellStart"/>
-            <w:r>
-              <w:rPr>
-                <w:sz w:val="24"/>
-                <w:szCs w:val="24"/>
-              </w:rPr>
-              <w:t>dùng</w:t>
-            </w:r>
-            <w:proofErr w:type="spellEnd"/>
-            <w:r>
-              <w:rPr>
-                <w:sz w:val="24"/>
-                <w:szCs w:val="24"/>
-              </w:rPr>
-              <w:t xml:space="preserve"> </w:t>
-            </w:r>
-            <w:proofErr w:type="spellStart"/>
-            <w:r>
-              <w:rPr>
-                <w:sz w:val="24"/>
-                <w:szCs w:val="24"/>
-              </w:rPr>
-              <w:t>vay</w:t>
-            </w:r>
-            <w:proofErr w:type="spellEnd"/>
-            <w:r>
-              <w:rPr>
-                <w:sz w:val="24"/>
-                <w:szCs w:val="24"/>
-              </w:rPr>
-              <w:t xml:space="preserve"> </w:t>
-            </w:r>
-            <w:proofErr w:type="spellStart"/>
-            <w:r>
-              <w:rPr>
-                <w:sz w:val="24"/>
-                <w:szCs w:val="24"/>
-              </w:rPr>
-              <w:t>mượn</w:t>
-            </w:r>
-            <w:proofErr w:type="spellEnd"/>
-          </w:p>
-        </w:tc>
-      </w:tr>
-      <w:tr>
-        <w:tc>
-          <w:tcPr>
-            <w:tcW w:w="2515" w:type="dxa"/>
-          </w:tcPr>
-          <w:p>
-            <w:pPr>
-              <w:jc w:val="center"/>
-              <w:rPr>
-                <w:sz w:val="24"/>
-                <w:szCs w:val="24"/>
-              </w:rPr>
-            </w:pPr>
-            <w:r>
-              <w:rPr>
-                <w:sz w:val="24"/>
-                <w:szCs w:val="24"/>
-              </w:rPr>
-              <w:t>MADD</w:t>
-            </w:r>
-          </w:p>
-        </w:tc>
-        <w:tc>
-          <w:tcPr>
-            <w:tcW w:w="1800" w:type="dxa"/>
-          </w:tcPr>
-          <w:p>
-            <w:pPr>
-              <w:jc w:val="center"/>
-              <w:rPr>
-                <w:sz w:val="24"/>
-                <w:szCs w:val="24"/>
-              </w:rPr>
-            </w:pPr>
-            <w:r>
-              <w:rPr>
-                <w:sz w:val="24"/>
-                <w:szCs w:val="24"/>
-              </w:rPr>
-              <w:t>VARCHAR</w:t>
-            </w:r>
-          </w:p>
-        </w:tc>
-        <w:tc>
-          <w:tcPr>
-            <w:tcW w:w="5035" w:type="dxa"/>
-          </w:tcPr>
-          <w:p>
-            <w:pPr>
-              <w:jc w:val="center"/>
-              <w:rPr>
-                <w:sz w:val="24"/>
-                <w:szCs w:val="24"/>
-              </w:rPr>
-            </w:pPr>
-            <w:proofErr w:type="spellStart"/>
-            <w:r>
-              <w:rPr>
-                <w:sz w:val="24"/>
-                <w:szCs w:val="24"/>
-              </w:rPr>
-              <w:t>Mã</w:t>
-            </w:r>
-            <w:proofErr w:type="spellEnd"/>
-            <w:r>
-              <w:rPr>
-                <w:sz w:val="24"/>
-                <w:szCs w:val="24"/>
-              </w:rPr>
-              <w:t xml:space="preserve"> </w:t>
-            </w:r>
-            <w:proofErr w:type="spellStart"/>
-            <w:r>
-              <w:rPr>
-                <w:sz w:val="24"/>
-                <w:szCs w:val="24"/>
-              </w:rPr>
-              <w:t>dự</w:t>
-            </w:r>
-            <w:proofErr w:type="spellEnd"/>
-            <w:r>
-              <w:rPr>
-                <w:sz w:val="24"/>
-                <w:szCs w:val="24"/>
-              </w:rPr>
-              <w:t xml:space="preserve"> </w:t>
-            </w:r>
-            <w:proofErr w:type="spellStart"/>
-            <w:r>
-              <w:rPr>
-                <w:sz w:val="24"/>
-                <w:szCs w:val="24"/>
-              </w:rPr>
-              <w:t>định</w:t>
-            </w:r>
-            <w:proofErr w:type="spellEnd"/>
-            <w:r>
-              <w:rPr>
-                <w:sz w:val="24"/>
-                <w:szCs w:val="24"/>
-              </w:rPr>
-              <w:t xml:space="preserve"> </w:t>
-            </w:r>
-            <w:proofErr w:type="spellStart"/>
-            <w:r>
-              <w:rPr>
-                <w:sz w:val="24"/>
-                <w:szCs w:val="24"/>
-              </w:rPr>
-              <w:t>dùng</w:t>
-            </w:r>
-            <w:proofErr w:type="spellEnd"/>
-            <w:r>
-              <w:rPr>
-                <w:sz w:val="24"/>
-                <w:szCs w:val="24"/>
-              </w:rPr>
-              <w:t xml:space="preserve"> </w:t>
-            </w:r>
-            <w:proofErr w:type="spellStart"/>
-            <w:r>
-              <w:rPr>
-                <w:sz w:val="24"/>
-                <w:szCs w:val="24"/>
-              </w:rPr>
-              <w:t>để</w:t>
-            </w:r>
-            <w:proofErr w:type="spellEnd"/>
-            <w:r>
-              <w:rPr>
-                <w:sz w:val="24"/>
-                <w:szCs w:val="24"/>
-              </w:rPr>
-              <w:t xml:space="preserve"> </w:t>
-            </w:r>
-            <w:proofErr w:type="spellStart"/>
-            <w:r>
-              <w:rPr>
-                <w:sz w:val="24"/>
-                <w:szCs w:val="24"/>
-              </w:rPr>
-              <w:t>quản</w:t>
-            </w:r>
-            <w:proofErr w:type="spellEnd"/>
-            <w:r>
-              <w:rPr>
-                <w:sz w:val="24"/>
-                <w:szCs w:val="24"/>
-              </w:rPr>
-              <w:t xml:space="preserve"> </w:t>
-            </w:r>
-            <w:proofErr w:type="spellStart"/>
-            <w:r>
-              <w:rPr>
-                <w:sz w:val="24"/>
-                <w:szCs w:val="24"/>
-              </w:rPr>
-              <w:t>lý</w:t>
-            </w:r>
-            <w:proofErr w:type="spellEnd"/>
-            <w:r>
-              <w:rPr>
-                <w:sz w:val="24"/>
-                <w:szCs w:val="24"/>
-              </w:rPr>
-              <w:t xml:space="preserve"> </w:t>
-            </w:r>
-            <w:proofErr w:type="spellStart"/>
-            <w:r>
-              <w:rPr>
-                <w:sz w:val="24"/>
-                <w:szCs w:val="24"/>
-              </w:rPr>
-              <w:t>các</w:t>
-            </w:r>
-            <w:proofErr w:type="spellEnd"/>
-            <w:r>
-              <w:rPr>
-                <w:sz w:val="24"/>
-                <w:szCs w:val="24"/>
-              </w:rPr>
-              <w:t xml:space="preserve"> </w:t>
-            </w:r>
-            <w:proofErr w:type="spellStart"/>
-            <w:r>
-              <w:rPr>
-                <w:sz w:val="24"/>
-                <w:szCs w:val="24"/>
-              </w:rPr>
-              <w:t>dự</w:t>
-            </w:r>
-            <w:proofErr w:type="spellEnd"/>
-            <w:r>
-              <w:rPr>
-                <w:sz w:val="24"/>
-                <w:szCs w:val="24"/>
-              </w:rPr>
-              <w:t xml:space="preserve"> </w:t>
-            </w:r>
-            <w:proofErr w:type="spellStart"/>
-            <w:r>
-              <w:rPr>
-                <w:sz w:val="24"/>
-                <w:szCs w:val="24"/>
-              </w:rPr>
-              <w:t>định</w:t>
             </w:r>
             <w:proofErr w:type="spellEnd"/>
           </w:p>
@@ -6282,6 +4474,7 @@
   <w:style w:type="character" w:default="1" w:styleId="DefaultParagraphFont">
     <w:name w:val="Default Paragraph Font"/>
     <w:uiPriority w:val="1"/>
+    <w:semiHidden/>
     <w:unhideWhenUsed/>
   </w:style>
   <w:style w:type="table" w:default="1" w:styleId="TableNormal">

</xml_diff>